<commit_message>
Update to latest 0619
</commit_message>
<xml_diff>
--- a/Zoom-Android-mobileRTC.docx
+++ b/Zoom-Android-mobileRTC.docx
@@ -227,7 +227,7 @@
     </w:p>
     <w:tbl>
       <w:tblPr>
-        <w:tblStyle w:val="4"/>
+        <w:tblStyle w:val="7"/>
         <w:tblpPr w:leftFromText="180" w:rightFromText="180" w:vertAnchor="text" w:horzAnchor="page" w:tblpX="1560" w:tblpY="86"/>
         <w:tblOverlap w:val="never"/>
         <w:tblW w:w="9200" w:type="dxa"/>
@@ -412,7 +412,6 @@
               <w:tr2bl w:val="nil"/>
             </w:tcBorders>
             <w:shd w:val="clear" w:color="auto" w:fill="F1F1F1" w:themeFill="background1" w:themeFillShade="F2"/>
-            <w:textDirection w:val="lrTb"/>
             <w:vAlign w:val="center"/>
           </w:tcPr>
           <w:p>
@@ -448,7 +447,6 @@
               <w:right w:val="dashSmallGap" w:color="000000" w:themeColor="text1" w:sz="4" w:space="0"/>
             </w:tcBorders>
             <w:shd w:val="clear" w:color="auto" w:fill="F1F1F1" w:themeFill="background1" w:themeFillShade="F2"/>
-            <w:textDirection w:val="lrTb"/>
             <w:vAlign w:val="center"/>
           </w:tcPr>
           <w:p>
@@ -539,7 +537,6 @@
               <w:right w:val="dashSmallGap" w:color="000000" w:themeColor="text1" w:sz="4" w:space="0"/>
             </w:tcBorders>
             <w:shd w:val="clear" w:color="auto" w:fill="F1F1F1" w:themeFill="background1" w:themeFillShade="F2"/>
-            <w:textDirection w:val="lrTb"/>
             <w:vAlign w:val="center"/>
           </w:tcPr>
           <w:p>
@@ -616,7 +613,6 @@
               <w:right w:val="dashSmallGap" w:color="000000" w:themeColor="text1" w:sz="4" w:space="0"/>
             </w:tcBorders>
             <w:shd w:val="clear" w:color="auto" w:fill="F1F1F1" w:themeFill="background1" w:themeFillShade="F2"/>
-            <w:textDirection w:val="lrTb"/>
             <w:vAlign w:val="bottom"/>
           </w:tcPr>
           <w:p>
@@ -943,7 +939,6 @@
               <w:right w:val="dashSmallGap" w:color="000000" w:themeColor="text1" w:sz="4" w:space="0"/>
             </w:tcBorders>
             <w:shd w:val="clear" w:color="auto" w:fill="F1F1F1" w:themeFill="background1" w:themeFillShade="F2"/>
-            <w:textDirection w:val="lrTb"/>
             <w:vAlign w:val="center"/>
           </w:tcPr>
           <w:p>
@@ -985,7 +980,7 @@
                 <w:szCs w:val="20"/>
                 <w:lang w:val="en-US" w:eastAsia="zh-CN"/>
               </w:rPr>
-              <w:t>Mar</w:t>
+              <w:t>Jun</w:t>
             </w:r>
             <w:r>
               <w:rPr>
@@ -1011,8 +1006,23 @@
                 <w:szCs w:val="20"/>
                 <w:lang w:val="en-US" w:eastAsia="zh-CN"/>
               </w:rPr>
-              <w:t>13</w:t>
+              <w:t>1</w:t>
             </w:r>
+            <w:r>
+              <w:rPr>
+                <w:rFonts w:hint="default" w:ascii="Arial" w:hAnsi="Arial" w:eastAsia="宋体" w:cs="Arial"/>
+                <w:b/>
+                <w:bCs/>
+                <w:i w:val="0"/>
+                <w:iCs w:val="0"/>
+                <w:sz w:val="20"/>
+                <w:szCs w:val="20"/>
+                <w:lang w:val="en-US" w:eastAsia="zh-CN"/>
+              </w:rPr>
+              <w:t>9</w:t>
+            </w:r>
+            <w:bookmarkStart w:id="11" w:name="_GoBack"/>
+            <w:bookmarkEnd w:id="11"/>
             <w:r>
               <w:rPr>
                 <w:rFonts w:hint="eastAsia" w:ascii="Arial" w:hAnsi="Arial" w:eastAsia="Arial" w:cs="Arial"/>
@@ -1037,7 +1047,6 @@
               <w:right w:val="dashSmallGap" w:color="000000" w:themeColor="text1" w:sz="4" w:space="0"/>
             </w:tcBorders>
             <w:shd w:val="clear" w:color="auto" w:fill="F1F1F1" w:themeFill="background1" w:themeFillShade="F2"/>
-            <w:textDirection w:val="lrTb"/>
             <w:vAlign w:val="bottom"/>
           </w:tcPr>
           <w:p>
@@ -1059,7 +1068,54 @@
               <w:widowControl w:val="0"/>
               <w:numPr>
                 <w:ilvl w:val="0"/>
+                <w:numId w:val="3"/>
+              </w:numPr>
+              <w:jc w:val="both"/>
+              <w:rPr>
+                <w:rFonts w:hint="eastAsia" w:ascii="Arial" w:hAnsi="Arial" w:eastAsia="Arial" w:cs="Arial"/>
+                <w:i w:val="0"/>
+                <w:iCs w:val="0"/>
+                <w:sz w:val="20"/>
+                <w:szCs w:val="20"/>
+                <w:lang w:val="en-US"/>
+              </w:rPr>
+            </w:pPr>
+            <w:r>
+              <w:rPr>
+                <w:rFonts w:hint="eastAsia" w:ascii="Arial" w:hAnsi="Arial" w:eastAsia="Arial" w:cs="Arial"/>
+                <w:i w:val="0"/>
+                <w:iCs w:val="0"/>
+                <w:sz w:val="20"/>
+                <w:szCs w:val="20"/>
+                <w:lang w:val="en-US"/>
+              </w:rPr>
+              <w:t xml:space="preserve"> Add interfaces to call room device directly;</w:t>
+            </w:r>
+          </w:p>
+          <w:p>
+            <w:pPr>
+              <w:widowControl w:val="0"/>
+              <w:numPr>
+                <w:ilvl w:val="0"/>
                 <w:numId w:val="0"/>
+              </w:numPr>
+              <w:jc w:val="both"/>
+              <w:rPr>
+                <w:rFonts w:hint="eastAsia" w:ascii="Arial" w:hAnsi="Arial" w:eastAsia="Arial" w:cs="Arial"/>
+                <w:i w:val="0"/>
+                <w:iCs w:val="0"/>
+                <w:sz w:val="20"/>
+                <w:szCs w:val="20"/>
+                <w:lang w:val="en-US"/>
+              </w:rPr>
+            </w:pPr>
+          </w:p>
+          <w:p>
+            <w:pPr>
+              <w:widowControl w:val="0"/>
+              <w:numPr>
+                <w:ilvl w:val="0"/>
+                <w:numId w:val="3"/>
               </w:numPr>
               <w:jc w:val="both"/>
               <w:rPr>
@@ -1080,18 +1136,18 @@
                 <w:szCs w:val="20"/>
                 <w:lang w:val="en-US" w:eastAsia="zh-CN"/>
               </w:rPr>
-              <w:t xml:space="preserve">1. </w:t>
+              <w:t xml:space="preserve"> Add inter</w:t>
             </w:r>
             <w:r>
               <w:rPr>
-                <w:rFonts w:hint="eastAsia" w:ascii="Arial" w:hAnsi="Arial" w:eastAsia="Arial" w:cs="Arial"/>
+                <w:rFonts w:hint="default" w:ascii="Arial" w:hAnsi="Arial" w:eastAsia="宋体" w:cs="Arial"/>
                 <w:i w:val="0"/>
                 <w:iCs w:val="0"/>
                 <w:sz w:val="20"/>
                 <w:szCs w:val="20"/>
-                <w:lang w:val="en-US"/>
+                <w:lang w:val="en-US" w:eastAsia="zh-CN"/>
               </w:rPr>
-              <w:t xml:space="preserve"> Add interfaces to call room device directly;</w:t>
+              <w:t>faces to get a list of participants’ profile and status.</w:t>
             </w:r>
           </w:p>
           <w:p>
@@ -1123,7 +1179,6 @@
               <w:bottom w:val="single" w:color="7F7F7F" w:themeColor="text1" w:themeTint="7F" w:sz="4" w:space="0"/>
             </w:tcBorders>
             <w:shd w:val="clear" w:color="auto" w:fill="F1F1F1" w:themeFill="background1" w:themeFillShade="F2"/>
-            <w:textDirection w:val="lrTb"/>
             <w:vAlign w:val="center"/>
           </w:tcPr>
           <w:p>
@@ -1150,6 +1205,113 @@
           </w:p>
         </w:tc>
       </w:tr>
+      <w:tr>
+        <w:tblPrEx>
+          <w:tblBorders>
+            <w:top w:val="single" w:color="C00000" w:sz="4" w:space="0"/>
+            <w:left w:val="single" w:color="C00000" w:sz="4" w:space="0"/>
+            <w:bottom w:val="single" w:color="C00000" w:sz="4" w:space="0"/>
+            <w:right w:val="single" w:color="C00000" w:sz="4" w:space="0"/>
+            <w:insideH w:val="none" w:color="auto" w:sz="0" w:space="0"/>
+            <w:insideV w:val="none" w:color="auto" w:sz="0" w:space="0"/>
+          </w:tblBorders>
+          <w:tblLayout w:type="fixed"/>
+          <w:tblCellMar>
+            <w:top w:w="0" w:type="dxa"/>
+            <w:left w:w="108" w:type="dxa"/>
+            <w:bottom w:w="0" w:type="dxa"/>
+            <w:right w:w="108" w:type="dxa"/>
+          </w:tblCellMar>
+        </w:tblPrEx>
+        <w:trPr>
+          <w:trHeight w:val="90" w:hRule="atLeast"/>
+        </w:trPr>
+        <w:tc>
+          <w:tcPr>
+            <w:tcW w:w="1963" w:type="dxa"/>
+            <w:tcBorders>
+              <w:top w:val="single" w:color="7F7F7F" w:themeColor="text1" w:themeTint="7F" w:sz="4" w:space="0"/>
+              <w:bottom w:val="single" w:color="7F7F7F" w:themeColor="text1" w:themeTint="7F" w:sz="4" w:space="0"/>
+              <w:right w:val="dashSmallGap" w:color="000000" w:themeColor="text1" w:sz="4" w:space="0"/>
+            </w:tcBorders>
+            <w:shd w:val="clear" w:color="auto" w:fill="F1F1F1" w:themeFill="background1" w:themeFillShade="F2"/>
+            <w:vAlign w:val="center"/>
+          </w:tcPr>
+          <w:p>
+            <w:pPr>
+              <w:widowControl w:val="0"/>
+              <w:jc w:val="both"/>
+              <w:rPr>
+                <w:rFonts w:hint="default" w:ascii="Arial" w:hAnsi="Arial" w:eastAsia="Arial" w:cs="Arial"/>
+                <w:b/>
+                <w:bCs/>
+                <w:i w:val="0"/>
+                <w:iCs w:val="0"/>
+                <w:sz w:val="20"/>
+                <w:szCs w:val="20"/>
+                <w:lang w:val="en-US"/>
+              </w:rPr>
+            </w:pPr>
+          </w:p>
+        </w:tc>
+        <w:tc>
+          <w:tcPr>
+            <w:tcW w:w="5148" w:type="dxa"/>
+            <w:tcBorders>
+              <w:top w:val="single" w:color="7F7F7F" w:themeColor="text1" w:themeTint="7F" w:sz="4" w:space="0"/>
+              <w:left w:val="dashSmallGap" w:color="000000" w:themeColor="text1" w:sz="4" w:space="0"/>
+              <w:bottom w:val="single" w:color="7F7F7F" w:themeColor="text1" w:themeTint="7F" w:sz="4" w:space="0"/>
+              <w:right w:val="dashSmallGap" w:color="000000" w:themeColor="text1" w:sz="4" w:space="0"/>
+            </w:tcBorders>
+            <w:shd w:val="clear" w:color="auto" w:fill="F1F1F1" w:themeFill="background1" w:themeFillShade="F2"/>
+            <w:vAlign w:val="bottom"/>
+          </w:tcPr>
+          <w:p>
+            <w:pPr>
+              <w:widowControl w:val="0"/>
+              <w:numPr>
+                <w:ilvl w:val="0"/>
+                <w:numId w:val="0"/>
+              </w:numPr>
+              <w:ind w:left="0" w:leftChars="0" w:firstLine="0" w:firstLineChars="0"/>
+              <w:jc w:val="both"/>
+              <w:rPr>
+                <w:rFonts w:hint="eastAsia" w:ascii="Arial" w:hAnsi="Arial" w:eastAsia="Arial" w:cs="Arial"/>
+                <w:i/>
+                <w:iCs/>
+                <w:sz w:val="20"/>
+                <w:szCs w:val="20"/>
+                <w:lang w:val="en-US"/>
+              </w:rPr>
+            </w:pPr>
+          </w:p>
+        </w:tc>
+        <w:tc>
+          <w:tcPr>
+            <w:tcW w:w="2089" w:type="dxa"/>
+            <w:tcBorders>
+              <w:top w:val="single" w:color="7F7F7F" w:themeColor="text1" w:themeTint="7F" w:sz="4" w:space="0"/>
+              <w:left w:val="dashSmallGap" w:color="000000" w:themeColor="text1" w:sz="4" w:space="0"/>
+              <w:bottom w:val="single" w:color="7F7F7F" w:themeColor="text1" w:themeTint="7F" w:sz="4" w:space="0"/>
+            </w:tcBorders>
+            <w:shd w:val="clear" w:color="auto" w:fill="F1F1F1" w:themeFill="background1" w:themeFillShade="F2"/>
+            <w:vAlign w:val="center"/>
+          </w:tcPr>
+          <w:p>
+            <w:pPr>
+              <w:widowControl w:val="0"/>
+              <w:spacing w:line="200" w:lineRule="exact"/>
+              <w:jc w:val="both"/>
+              <w:rPr>
+                <w:rFonts w:ascii="Arial" w:hAnsi="Arial" w:eastAsia="Arial" w:cs="Arial"/>
+                <w:sz w:val="20"/>
+                <w:szCs w:val="20"/>
+                <w:lang w:val="en-US"/>
+              </w:rPr>
+            </w:pPr>
+          </w:p>
+        </w:tc>
+      </w:tr>
     </w:tbl>
     <w:p>
       <w:pPr>
@@ -1331,44 +1493,6 @@
           <w:szCs w:val="24"/>
         </w:rPr>
       </w:pPr>
-    </w:p>
-    <w:p>
-      <w:pPr>
-        <w:spacing w:line="200" w:lineRule="exact"/>
-        <w:rPr>
-          <w:sz w:val="24"/>
-          <w:szCs w:val="24"/>
-        </w:rPr>
-      </w:pPr>
-    </w:p>
-    <w:p>
-      <w:pPr>
-        <w:spacing w:line="200" w:lineRule="exact"/>
-        <w:rPr>
-          <w:sz w:val="24"/>
-          <w:szCs w:val="24"/>
-        </w:rPr>
-      </w:pPr>
-    </w:p>
-    <w:p>
-      <w:pPr>
-        <w:spacing w:line="200" w:lineRule="exact"/>
-        <w:rPr>
-          <w:sz w:val="24"/>
-          <w:szCs w:val="24"/>
-        </w:rPr>
-      </w:pPr>
-    </w:p>
-    <w:p>
-      <w:pPr>
-        <w:spacing w:line="244" w:lineRule="exact"/>
-        <w:rPr>
-          <w:sz w:val="24"/>
-          <w:szCs w:val="24"/>
-        </w:rPr>
-      </w:pPr>
-      <w:bookmarkStart w:id="11" w:name="_GoBack"/>
-      <w:bookmarkEnd w:id="11"/>
     </w:p>
     <w:p>
       <w:pPr>
@@ -1733,7 +1857,7 @@
       <w:pPr>
         <w:numPr>
           <w:ilvl w:val="0"/>
-          <w:numId w:val="3"/>
+          <w:numId w:val="4"/>
         </w:numPr>
         <w:tabs>
           <w:tab w:val="left" w:pos="360"/>
@@ -1770,7 +1894,7 @@
       <w:pPr>
         <w:numPr>
           <w:ilvl w:val="0"/>
-          <w:numId w:val="3"/>
+          <w:numId w:val="4"/>
         </w:numPr>
         <w:tabs>
           <w:tab w:val="left" w:pos="236"/>
@@ -1806,7 +1930,7 @@
       <w:pPr>
         <w:numPr>
           <w:ilvl w:val="0"/>
-          <w:numId w:val="3"/>
+          <w:numId w:val="4"/>
         </w:numPr>
         <w:tabs>
           <w:tab w:val="left" w:pos="240"/>
@@ -1918,7 +2042,7 @@
       </w:r>
       <w:r>
         <w:rPr>
-          <w:rFonts w:hint="eastAsia" w:ascii="宋体" w:hAnsi="宋体" w:eastAsia="宋体" w:cs="Calibri"/>
+          <w:rFonts w:hint="eastAsia" w:ascii="Calibri" w:hAnsi="Calibri" w:eastAsia="Calibri" w:cs="Calibri"/>
           <w:b/>
           <w:bCs/>
           <w:sz w:val="24"/>
@@ -1929,7 +2053,7 @@
       </w:r>
       <w:r>
         <w:rPr>
-          <w:rFonts w:ascii="宋体" w:hAnsi="宋体" w:eastAsia="宋体" w:cs="Calibri"/>
+          <w:rFonts w:ascii="Calibri" w:hAnsi="Calibri" w:eastAsia="Calibri" w:cs="Calibri"/>
           <w:b/>
           <w:bCs/>
           <w:sz w:val="24"/>
@@ -2240,7 +2364,7 @@
       <w:pPr>
         <w:numPr>
           <w:ilvl w:val="0"/>
-          <w:numId w:val="4"/>
+          <w:numId w:val="5"/>
         </w:numPr>
         <w:tabs>
           <w:tab w:val="left" w:pos="240"/>
@@ -2274,7 +2398,7 @@
       <w:pPr>
         <w:numPr>
           <w:ilvl w:val="0"/>
-          <w:numId w:val="4"/>
+          <w:numId w:val="5"/>
         </w:numPr>
         <w:tabs>
           <w:tab w:val="left" w:pos="240"/>
@@ -2582,7 +2706,7 @@
       <w:pPr>
         <w:numPr>
           <w:ilvl w:val="0"/>
-          <w:numId w:val="5"/>
+          <w:numId w:val="6"/>
         </w:numPr>
         <w:tabs>
           <w:tab w:val="left" w:pos="360"/>
@@ -2618,7 +2742,7 @@
       <w:pPr>
         <w:numPr>
           <w:ilvl w:val="0"/>
-          <w:numId w:val="5"/>
+          <w:numId w:val="6"/>
         </w:numPr>
         <w:tabs>
           <w:tab w:val="left" w:pos="360"/>
@@ -2653,7 +2777,7 @@
       <w:pPr>
         <w:numPr>
           <w:ilvl w:val="0"/>
-          <w:numId w:val="6"/>
+          <w:numId w:val="7"/>
         </w:numPr>
         <w:tabs>
           <w:tab w:val="left" w:pos="240"/>
@@ -2679,7 +2803,7 @@
       <w:pPr>
         <w:numPr>
           <w:ilvl w:val="1"/>
-          <w:numId w:val="6"/>
+          <w:numId w:val="7"/>
         </w:numPr>
         <w:tabs>
           <w:tab w:val="left" w:pos="420"/>
@@ -2716,7 +2840,7 @@
       <w:pPr>
         <w:numPr>
           <w:ilvl w:val="1"/>
-          <w:numId w:val="6"/>
+          <w:numId w:val="7"/>
         </w:numPr>
         <w:tabs>
           <w:tab w:val="left" w:pos="420"/>
@@ -2753,7 +2877,7 @@
       <w:pPr>
         <w:numPr>
           <w:ilvl w:val="0"/>
-          <w:numId w:val="6"/>
+          <w:numId w:val="7"/>
         </w:numPr>
         <w:tabs>
           <w:tab w:val="left" w:pos="260"/>
@@ -2790,7 +2914,7 @@
       <w:pPr>
         <w:numPr>
           <w:ilvl w:val="1"/>
-          <w:numId w:val="6"/>
+          <w:numId w:val="7"/>
         </w:numPr>
         <w:tabs>
           <w:tab w:val="left" w:pos="411"/>
@@ -2827,7 +2951,7 @@
       <w:pPr>
         <w:numPr>
           <w:ilvl w:val="1"/>
-          <w:numId w:val="6"/>
+          <w:numId w:val="7"/>
         </w:numPr>
         <w:tabs>
           <w:tab w:val="left" w:pos="420"/>
@@ -2864,7 +2988,7 @@
       <w:pPr>
         <w:numPr>
           <w:ilvl w:val="2"/>
-          <w:numId w:val="6"/>
+          <w:numId w:val="7"/>
         </w:numPr>
         <w:tabs>
           <w:tab w:val="left" w:pos="500"/>
@@ -2900,7 +3024,7 @@
       <w:pPr>
         <w:numPr>
           <w:ilvl w:val="2"/>
-          <w:numId w:val="6"/>
+          <w:numId w:val="7"/>
         </w:numPr>
         <w:tabs>
           <w:tab w:val="left" w:pos="500"/>
@@ -2935,7 +3059,7 @@
       <w:pPr>
         <w:numPr>
           <w:ilvl w:val="0"/>
-          <w:numId w:val="7"/>
+          <w:numId w:val="8"/>
         </w:numPr>
         <w:tabs>
           <w:tab w:val="left" w:pos="360"/>
@@ -2971,7 +3095,7 @@
       <w:pPr>
         <w:numPr>
           <w:ilvl w:val="1"/>
-          <w:numId w:val="7"/>
+          <w:numId w:val="8"/>
         </w:numPr>
         <w:tabs>
           <w:tab w:val="left" w:pos="540"/>
@@ -3007,7 +3131,7 @@
       <w:pPr>
         <w:numPr>
           <w:ilvl w:val="1"/>
-          <w:numId w:val="7"/>
+          <w:numId w:val="8"/>
         </w:numPr>
         <w:tabs>
           <w:tab w:val="left" w:pos="540"/>
@@ -4041,7 +4165,7 @@
       <w:pPr>
         <w:numPr>
           <w:ilvl w:val="0"/>
-          <w:numId w:val="8"/>
+          <w:numId w:val="9"/>
         </w:numPr>
         <w:tabs>
           <w:tab w:val="left" w:pos="720"/>
@@ -4264,7 +4388,7 @@
       <w:pPr>
         <w:numPr>
           <w:ilvl w:val="0"/>
-          <w:numId w:val="9"/>
+          <w:numId w:val="10"/>
         </w:numPr>
         <w:tabs>
           <w:tab w:val="left" w:pos="720"/>
@@ -4497,7 +4621,7 @@
       <w:pPr>
         <w:numPr>
           <w:ilvl w:val="0"/>
-          <w:numId w:val="10"/>
+          <w:numId w:val="11"/>
         </w:numPr>
         <w:tabs>
           <w:tab w:val="left" w:pos="720"/>
@@ -5739,7 +5863,7 @@
       <w:pPr>
         <w:numPr>
           <w:ilvl w:val="0"/>
-          <w:numId w:val="11"/>
+          <w:numId w:val="12"/>
         </w:numPr>
         <w:tabs>
           <w:tab w:val="left" w:pos="720"/>
@@ -5775,7 +5899,7 @@
       <w:pPr>
         <w:numPr>
           <w:ilvl w:val="0"/>
-          <w:numId w:val="11"/>
+          <w:numId w:val="12"/>
         </w:numPr>
         <w:tabs>
           <w:tab w:val="left" w:pos="720"/>
@@ -6936,7 +7060,7 @@
       <w:pPr>
         <w:numPr>
           <w:ilvl w:val="0"/>
-          <w:numId w:val="12"/>
+          <w:numId w:val="13"/>
         </w:numPr>
         <w:tabs>
           <w:tab w:val="left" w:pos="1680"/>
@@ -6968,481 +7092,6 @@
         <w:rPr>
           <w:rFonts w:ascii="Arial" w:hAnsi="Arial" w:eastAsia="Arial" w:cs="Arial"/>
           <w:color w:val="808080"/>
-          <w:sz w:val="20"/>
-          <w:szCs w:val="20"/>
-        </w:rPr>
-      </w:pPr>
-    </w:p>
-    <w:p>
-      <w:pPr>
-        <w:numPr>
-          <w:ilvl w:val="0"/>
-          <w:numId w:val="12"/>
-        </w:numPr>
-        <w:tabs>
-          <w:tab w:val="left" w:pos="1680"/>
-        </w:tabs>
-        <w:ind w:left="1680" w:hanging="1197"/>
-        <w:jc w:val="both"/>
-        <w:rPr>
-          <w:rFonts w:ascii="Arial" w:hAnsi="Arial" w:eastAsia="Arial" w:cs="Arial"/>
-          <w:color w:val="808080"/>
-          <w:sz w:val="20"/>
-          <w:szCs w:val="20"/>
-        </w:rPr>
-      </w:pPr>
-      <w:r>
-        <w:rPr>
-          <w:rFonts w:ascii="Arial" w:hAnsi="Arial" w:eastAsia="Arial" w:cs="Arial"/>
-          <w:i/>
-          <w:iCs/>
-          <w:color w:val="808080"/>
-          <w:sz w:val="20"/>
-          <w:szCs w:val="20"/>
-        </w:rPr>
-        <w:t>opts.no_meeting_end_message = true;</w:t>
-      </w:r>
-    </w:p>
-    <w:p>
-      <w:pPr>
-        <w:spacing w:line="3" w:lineRule="exact"/>
-        <w:rPr>
-          <w:rFonts w:ascii="Arial" w:hAnsi="Arial" w:eastAsia="Arial" w:cs="Arial"/>
-          <w:color w:val="808080"/>
-          <w:sz w:val="20"/>
-          <w:szCs w:val="20"/>
-        </w:rPr>
-      </w:pPr>
-    </w:p>
-    <w:p>
-      <w:pPr>
-        <w:numPr>
-          <w:ilvl w:val="1"/>
-          <w:numId w:val="12"/>
-        </w:numPr>
-        <w:tabs>
-          <w:tab w:val="left" w:pos="1920"/>
-        </w:tabs>
-        <w:ind w:left="1920" w:hanging="1197"/>
-        <w:jc w:val="both"/>
-        <w:rPr>
-          <w:rFonts w:ascii="Arial" w:hAnsi="Arial" w:eastAsia="Arial" w:cs="Arial"/>
-          <w:color w:val="808080"/>
-          <w:sz w:val="20"/>
-          <w:szCs w:val="20"/>
-        </w:rPr>
-      </w:pPr>
-      <w:r>
-        <w:rPr>
-          <w:rFonts w:ascii="Arial" w:hAnsi="Arial" w:eastAsia="Arial" w:cs="Arial"/>
-          <w:i/>
-          <w:iCs/>
-          <w:color w:val="808080"/>
-          <w:sz w:val="20"/>
-          <w:szCs w:val="20"/>
-        </w:rPr>
-        <w:t>opts.no_titlebar = true;</w:t>
-      </w:r>
-    </w:p>
-    <w:p>
-      <w:pPr>
-        <w:spacing w:line="2" w:lineRule="exact"/>
-        <w:rPr>
-          <w:rFonts w:ascii="Arial" w:hAnsi="Arial" w:eastAsia="Arial" w:cs="Arial"/>
-          <w:color w:val="808080"/>
-          <w:sz w:val="20"/>
-          <w:szCs w:val="20"/>
-        </w:rPr>
-      </w:pPr>
-    </w:p>
-    <w:p>
-      <w:pPr>
-        <w:numPr>
-          <w:ilvl w:val="1"/>
-          <w:numId w:val="12"/>
-        </w:numPr>
-        <w:tabs>
-          <w:tab w:val="left" w:pos="1920"/>
-        </w:tabs>
-        <w:ind w:left="1920" w:hanging="1197"/>
-        <w:jc w:val="both"/>
-        <w:rPr>
-          <w:rFonts w:ascii="Arial" w:hAnsi="Arial" w:eastAsia="Arial" w:cs="Arial"/>
-          <w:color w:val="808080"/>
-          <w:sz w:val="20"/>
-          <w:szCs w:val="20"/>
-        </w:rPr>
-      </w:pPr>
-      <w:r>
-        <w:rPr>
-          <w:rFonts w:ascii="Arial" w:hAnsi="Arial" w:eastAsia="Arial" w:cs="Arial"/>
-          <w:i/>
-          <w:iCs/>
-          <w:color w:val="808080"/>
-          <w:sz w:val="20"/>
-          <w:szCs w:val="20"/>
-        </w:rPr>
-        <w:t>opts.no_bottom_toolbar = true;</w:t>
-      </w:r>
-    </w:p>
-    <w:p>
-      <w:pPr>
-        <w:spacing w:line="3" w:lineRule="exact"/>
-        <w:rPr>
-          <w:rFonts w:ascii="Arial" w:hAnsi="Arial" w:eastAsia="Arial" w:cs="Arial"/>
-          <w:color w:val="808080"/>
-          <w:sz w:val="20"/>
-          <w:szCs w:val="20"/>
-        </w:rPr>
-      </w:pPr>
-    </w:p>
-    <w:p>
-      <w:pPr>
-        <w:numPr>
-          <w:ilvl w:val="0"/>
-          <w:numId w:val="12"/>
-        </w:numPr>
-        <w:tabs>
-          <w:tab w:val="left" w:pos="1680"/>
-        </w:tabs>
-        <w:spacing w:line="237" w:lineRule="auto"/>
-        <w:ind w:left="1680" w:hanging="1197"/>
-        <w:jc w:val="both"/>
-        <w:rPr>
-          <w:rFonts w:ascii="Arial" w:hAnsi="Arial" w:eastAsia="Arial" w:cs="Arial"/>
-          <w:color w:val="808080"/>
-          <w:sz w:val="20"/>
-          <w:szCs w:val="20"/>
-        </w:rPr>
-      </w:pPr>
-      <w:r>
-        <w:rPr>
-          <w:rFonts w:ascii="Arial" w:hAnsi="Arial" w:eastAsia="Arial" w:cs="Arial"/>
-          <w:i/>
-          <w:iCs/>
-          <w:color w:val="808080"/>
-          <w:sz w:val="20"/>
-          <w:szCs w:val="20"/>
-        </w:rPr>
-        <w:t>opts.no_invite = true;</w:t>
-      </w:r>
-    </w:p>
-    <w:p>
-      <w:pPr>
-        <w:numPr>
-          <w:ilvl w:val="0"/>
-          <w:numId w:val="12"/>
-        </w:numPr>
-        <w:tabs>
-          <w:tab w:val="left" w:pos="1680"/>
-        </w:tabs>
-        <w:spacing w:line="233" w:lineRule="auto"/>
-        <w:ind w:left="1680" w:hanging="1197"/>
-        <w:jc w:val="both"/>
-        <w:rPr>
-          <w:rFonts w:ascii="Arial" w:hAnsi="Arial" w:eastAsia="Arial" w:cs="Arial"/>
-          <w:color w:val="808080"/>
-          <w:sz w:val="20"/>
-          <w:szCs w:val="20"/>
-        </w:rPr>
-      </w:pPr>
-      <w:r>
-        <w:rPr>
-          <w:rFonts w:ascii="Arial" w:hAnsi="Arial" w:eastAsia="Arial" w:cs="Arial"/>
-          <w:i/>
-          <w:iCs/>
-          <w:color w:val="808080"/>
-          <w:sz w:val="20"/>
-          <w:szCs w:val="20"/>
-        </w:rPr>
-        <w:t>……………</w:t>
-      </w:r>
-    </w:p>
-    <w:p>
-      <w:pPr>
-        <w:spacing w:line="239" w:lineRule="auto"/>
-        <w:jc w:val="right"/>
-        <w:rPr>
-          <w:sz w:val="20"/>
-          <w:szCs w:val="20"/>
-        </w:rPr>
-      </w:pPr>
-      <w:r>
-        <w:rPr>
-          <w:rFonts w:ascii="Courier New" w:hAnsi="Courier New" w:eastAsia="Courier New" w:cs="Courier New"/>
-          <w:b/>
-          <w:bCs/>
-          <w:color w:val="7F0055"/>
-          <w:sz w:val="20"/>
-          <w:szCs w:val="20"/>
-        </w:rPr>
-        <w:t xml:space="preserve">int </w:t>
-      </w:r>
-      <w:r>
-        <w:rPr>
-          <w:rFonts w:ascii="Courier New" w:hAnsi="Courier New" w:eastAsia="Courier New" w:cs="Courier New"/>
-          <w:b/>
-          <w:bCs/>
-          <w:color w:val="000000"/>
-          <w:sz w:val="20"/>
-          <w:szCs w:val="20"/>
-        </w:rPr>
-        <w:t>ret = meetingService.</w:t>
-      </w:r>
-      <w:r>
-        <w:rPr>
-          <w:rFonts w:ascii="Courier New" w:hAnsi="Courier New" w:eastAsia="Courier New" w:cs="Courier New"/>
-          <w:b/>
-          <w:bCs/>
-          <w:i/>
-          <w:iCs/>
-          <w:color w:val="000000"/>
-          <w:sz w:val="20"/>
-          <w:szCs w:val="20"/>
-        </w:rPr>
-        <w:t>startMeeting</w:t>
-      </w:r>
-      <w:r>
-        <w:rPr>
-          <w:rFonts w:ascii="Courier New" w:hAnsi="Courier New" w:eastAsia="Courier New" w:cs="Courier New"/>
-          <w:b/>
-          <w:bCs/>
-          <w:color w:val="000000"/>
-          <w:sz w:val="20"/>
-          <w:szCs w:val="20"/>
-        </w:rPr>
-        <w:t>(</w:t>
-      </w:r>
-      <w:r>
-        <w:rPr>
-          <w:rFonts w:ascii="Courier New" w:hAnsi="Courier New" w:eastAsia="Courier New" w:cs="Courier New"/>
-          <w:b/>
-          <w:bCs/>
-          <w:color w:val="7F0055"/>
-          <w:sz w:val="20"/>
-          <w:szCs w:val="20"/>
-        </w:rPr>
-        <w:t>this</w:t>
-      </w:r>
-      <w:r>
-        <w:rPr>
-          <w:rFonts w:ascii="Courier New" w:hAnsi="Courier New" w:eastAsia="Courier New" w:cs="Courier New"/>
-          <w:b/>
-          <w:bCs/>
-          <w:color w:val="000000"/>
-          <w:sz w:val="20"/>
-          <w:szCs w:val="20"/>
-        </w:rPr>
-        <w:t>,</w:t>
-      </w:r>
-      <w:r>
-        <w:rPr>
-          <w:rFonts w:ascii="Courier New" w:hAnsi="Courier New" w:eastAsia="Courier New" w:cs="Courier New"/>
-          <w:b/>
-          <w:bCs/>
-          <w:color w:val="7F0055"/>
-          <w:sz w:val="20"/>
-          <w:szCs w:val="20"/>
-        </w:rPr>
-        <w:t xml:space="preserve"> </w:t>
-      </w:r>
-      <w:r>
-        <w:rPr>
-          <w:rFonts w:ascii="Courier New" w:hAnsi="Courier New" w:eastAsia="Courier New" w:cs="Courier New"/>
-          <w:b/>
-          <w:bCs/>
-          <w:i/>
-          <w:iCs/>
-          <w:color w:val="0000C0"/>
-          <w:sz w:val="20"/>
-          <w:szCs w:val="20"/>
-        </w:rPr>
-        <w:t>USER_ID</w:t>
-      </w:r>
-      <w:r>
-        <w:rPr>
-          <w:rFonts w:ascii="Courier New" w:hAnsi="Courier New" w:eastAsia="Courier New" w:cs="Courier New"/>
-          <w:b/>
-          <w:bCs/>
-          <w:color w:val="000000"/>
-          <w:sz w:val="20"/>
-          <w:szCs w:val="20"/>
-        </w:rPr>
-        <w:t>,</w:t>
-      </w:r>
-      <w:r>
-        <w:rPr>
-          <w:rFonts w:ascii="Courier New" w:hAnsi="Courier New" w:eastAsia="Courier New" w:cs="Courier New"/>
-          <w:b/>
-          <w:bCs/>
-          <w:color w:val="7F0055"/>
-          <w:sz w:val="20"/>
-          <w:szCs w:val="20"/>
-        </w:rPr>
-        <w:t xml:space="preserve"> </w:t>
-      </w:r>
-      <w:r>
-        <w:rPr>
-          <w:rFonts w:ascii="Courier New" w:hAnsi="Courier New" w:eastAsia="Courier New" w:cs="Courier New"/>
-          <w:b/>
-          <w:bCs/>
-          <w:i/>
-          <w:iCs/>
-          <w:color w:val="0000C0"/>
-          <w:sz w:val="20"/>
-          <w:szCs w:val="20"/>
-        </w:rPr>
-        <w:t>ZOOM_TOKEN</w:t>
-      </w:r>
-      <w:r>
-        <w:rPr>
-          <w:rFonts w:ascii="Courier New" w:hAnsi="Courier New" w:eastAsia="Courier New" w:cs="Courier New"/>
-          <w:b/>
-          <w:bCs/>
-          <w:color w:val="000000"/>
-          <w:sz w:val="20"/>
-          <w:szCs w:val="20"/>
-        </w:rPr>
-        <w:t>,</w:t>
-      </w:r>
-    </w:p>
-    <w:p>
-      <w:pPr>
-        <w:rPr>
-          <w:sz w:val="20"/>
-          <w:szCs w:val="20"/>
-        </w:rPr>
-      </w:pPr>
-      <w:r>
-        <w:rPr>
-          <w:rFonts w:ascii="Courier New" w:hAnsi="Courier New" w:eastAsia="Courier New" w:cs="Courier New"/>
-          <w:b/>
-          <w:bCs/>
-          <w:i/>
-          <w:iCs/>
-          <w:color w:val="0000C0"/>
-          <w:sz w:val="20"/>
-          <w:szCs w:val="20"/>
-        </w:rPr>
-        <w:t>USER _TYPE</w:t>
-      </w:r>
-      <w:r>
-        <w:rPr>
-          <w:rFonts w:ascii="Courier New" w:hAnsi="Courier New" w:eastAsia="Courier New" w:cs="Courier New"/>
-          <w:b/>
-          <w:bCs/>
-          <w:color w:val="000000"/>
-          <w:sz w:val="20"/>
-          <w:szCs w:val="20"/>
-        </w:rPr>
-        <w:t>, meetingNo,</w:t>
-      </w:r>
-      <w:r>
-        <w:rPr>
-          <w:rFonts w:ascii="Courier New" w:hAnsi="Courier New" w:eastAsia="Courier New" w:cs="Courier New"/>
-          <w:b/>
-          <w:bCs/>
-          <w:i/>
-          <w:iCs/>
-          <w:color w:val="0000C0"/>
-          <w:sz w:val="20"/>
-          <w:szCs w:val="20"/>
-        </w:rPr>
-        <w:t xml:space="preserve"> DISPLAY_NAME</w:t>
-      </w:r>
-      <w:r>
-        <w:rPr>
-          <w:rFonts w:ascii="Courier New" w:hAnsi="Courier New" w:eastAsia="Courier New" w:cs="Courier New"/>
-          <w:b/>
-          <w:bCs/>
-          <w:color w:val="000000"/>
-          <w:sz w:val="20"/>
-          <w:szCs w:val="20"/>
-        </w:rPr>
-        <w:t>, opts);</w:t>
-      </w:r>
-    </w:p>
-    <w:p>
-      <w:pPr>
-        <w:spacing w:line="200" w:lineRule="exact"/>
-        <w:rPr>
-          <w:sz w:val="20"/>
-          <w:szCs w:val="20"/>
-        </w:rPr>
-      </w:pPr>
-    </w:p>
-    <w:p>
-      <w:pPr>
-        <w:spacing w:line="246" w:lineRule="exact"/>
-        <w:rPr>
-          <w:sz w:val="20"/>
-          <w:szCs w:val="20"/>
-        </w:rPr>
-      </w:pPr>
-    </w:p>
-    <w:p>
-      <w:pPr>
-        <w:rPr>
-          <w:sz w:val="20"/>
-          <w:szCs w:val="20"/>
-        </w:rPr>
-      </w:pPr>
-      <w:r>
-        <w:rPr>
-          <w:rFonts w:ascii="Arial" w:hAnsi="Arial" w:eastAsia="Arial" w:cs="Arial"/>
-        </w:rPr>
-        <w:t>For Login user:</w:t>
-      </w:r>
-    </w:p>
-    <w:p>
-      <w:pPr>
-        <w:spacing w:line="277" w:lineRule="exact"/>
-        <w:rPr>
-          <w:sz w:val="20"/>
-          <w:szCs w:val="20"/>
-        </w:rPr>
-      </w:pPr>
-    </w:p>
-    <w:p>
-      <w:pPr>
-        <w:ind w:left="480"/>
-        <w:rPr>
-          <w:sz w:val="20"/>
-          <w:szCs w:val="20"/>
-        </w:rPr>
-      </w:pPr>
-      <w:r>
-        <w:rPr>
-          <w:rFonts w:ascii="Arial" w:hAnsi="Arial" w:eastAsia="Arial" w:cs="Arial"/>
-          <w:sz w:val="20"/>
-          <w:szCs w:val="20"/>
-        </w:rPr>
-        <w:t xml:space="preserve">MeetingOptions opts = </w:t>
-      </w:r>
-      <w:r>
-        <w:rPr>
-          <w:rFonts w:ascii="Arial" w:hAnsi="Arial" w:eastAsia="Arial" w:cs="Arial"/>
-          <w:b/>
-          <w:bCs/>
-          <w:color w:val="000080"/>
-          <w:sz w:val="20"/>
-          <w:szCs w:val="20"/>
-        </w:rPr>
-        <w:t>new</w:t>
-      </w:r>
-      <w:r>
-        <w:rPr>
-          <w:rFonts w:ascii="Arial" w:hAnsi="Arial" w:eastAsia="Arial" w:cs="Arial"/>
-          <w:sz w:val="20"/>
-          <w:szCs w:val="20"/>
-        </w:rPr>
-        <w:t xml:space="preserve"> MeetingOptions();</w:t>
-      </w:r>
-    </w:p>
-    <w:p>
-      <w:pPr>
-        <w:spacing w:line="42" w:lineRule="exact"/>
-        <w:rPr>
           <w:sz w:val="20"/>
           <w:szCs w:val="20"/>
         </w:rPr>
@@ -7475,47 +7124,6 @@
           <w:sz w:val="20"/>
           <w:szCs w:val="20"/>
         </w:rPr>
-        <w:t>opts.no_driving_mode = true;</w:t>
-      </w:r>
-    </w:p>
-    <w:p>
-      <w:pPr>
-        <w:spacing w:line="16" w:lineRule="exact"/>
-        <w:rPr>
-          <w:rFonts w:ascii="Arial" w:hAnsi="Arial" w:eastAsia="Arial" w:cs="Arial"/>
-          <w:color w:val="808080"/>
-          <w:sz w:val="20"/>
-          <w:szCs w:val="20"/>
-        </w:rPr>
-      </w:pPr>
-    </w:p>
-    <w:p>
-      <w:pPr>
-        <w:numPr>
-          <w:ilvl w:val="0"/>
-          <w:numId w:val="13"/>
-        </w:numPr>
-        <w:tabs>
-          <w:tab w:val="left" w:pos="1680"/>
-        </w:tabs>
-        <w:ind w:left="1680" w:hanging="1197"/>
-        <w:jc w:val="both"/>
-        <w:rPr>
-          <w:rFonts w:ascii="Arial" w:hAnsi="Arial" w:eastAsia="Arial" w:cs="Arial"/>
-          <w:color w:val="808080"/>
-          <w:sz w:val="20"/>
-          <w:szCs w:val="20"/>
-        </w:rPr>
-      </w:pPr>
-      <w:r>
-        <w:rPr>
-          <w:rFonts w:ascii="Arial" w:hAnsi="Arial" w:eastAsia="Arial" w:cs="Arial"/>
-          <w:i/>
-          <w:iCs/>
-          <w:color w:val="808080"/>
-          <w:sz w:val="20"/>
-          <w:szCs w:val="20"/>
-        </w:rPr>
         <w:t>opts.no_meeting_end_message = true;</w:t>
       </w:r>
     </w:p>
@@ -7621,6 +7229,7 @@
         <w:tabs>
           <w:tab w:val="left" w:pos="1680"/>
         </w:tabs>
+        <w:spacing w:line="237" w:lineRule="auto"/>
         <w:ind w:left="1680" w:hanging="1197"/>
         <w:jc w:val="both"/>
         <w:rPr>
@@ -7644,20 +7253,535 @@
     </w:p>
     <w:p>
       <w:pPr>
-        <w:spacing w:line="2" w:lineRule="exact"/>
-        <w:rPr>
-          <w:rFonts w:ascii="Arial" w:hAnsi="Arial" w:eastAsia="Arial" w:cs="Arial"/>
-          <w:color w:val="808080"/>
-          <w:sz w:val="20"/>
-          <w:szCs w:val="20"/>
-        </w:rPr>
-      </w:pPr>
-    </w:p>
-    <w:p>
-      <w:pPr>
         <w:numPr>
           <w:ilvl w:val="0"/>
           <w:numId w:val="13"/>
+        </w:numPr>
+        <w:tabs>
+          <w:tab w:val="left" w:pos="1680"/>
+        </w:tabs>
+        <w:spacing w:line="233" w:lineRule="auto"/>
+        <w:ind w:left="1680" w:hanging="1197"/>
+        <w:jc w:val="both"/>
+        <w:rPr>
+          <w:rFonts w:ascii="Arial" w:hAnsi="Arial" w:eastAsia="Arial" w:cs="Arial"/>
+          <w:color w:val="808080"/>
+          <w:sz w:val="20"/>
+          <w:szCs w:val="20"/>
+        </w:rPr>
+      </w:pPr>
+      <w:r>
+        <w:rPr>
+          <w:rFonts w:ascii="Arial" w:hAnsi="Arial" w:eastAsia="Arial" w:cs="Arial"/>
+          <w:i/>
+          <w:iCs/>
+          <w:color w:val="808080"/>
+          <w:sz w:val="20"/>
+          <w:szCs w:val="20"/>
+        </w:rPr>
+        <w:t>……………</w:t>
+      </w:r>
+    </w:p>
+    <w:p>
+      <w:pPr>
+        <w:spacing w:line="239" w:lineRule="auto"/>
+        <w:jc w:val="right"/>
+        <w:rPr>
+          <w:sz w:val="20"/>
+          <w:szCs w:val="20"/>
+        </w:rPr>
+      </w:pPr>
+      <w:r>
+        <w:rPr>
+          <w:rFonts w:ascii="Courier New" w:hAnsi="Courier New" w:eastAsia="Courier New" w:cs="Courier New"/>
+          <w:b/>
+          <w:bCs/>
+          <w:color w:val="7F0055"/>
+          <w:sz w:val="20"/>
+          <w:szCs w:val="20"/>
+        </w:rPr>
+        <w:t xml:space="preserve">int </w:t>
+      </w:r>
+      <w:r>
+        <w:rPr>
+          <w:rFonts w:ascii="Courier New" w:hAnsi="Courier New" w:eastAsia="Courier New" w:cs="Courier New"/>
+          <w:b/>
+          <w:bCs/>
+          <w:color w:val="000000"/>
+          <w:sz w:val="20"/>
+          <w:szCs w:val="20"/>
+        </w:rPr>
+        <w:t>ret = meetingService.</w:t>
+      </w:r>
+      <w:r>
+        <w:rPr>
+          <w:rFonts w:ascii="Courier New" w:hAnsi="Courier New" w:eastAsia="Courier New" w:cs="Courier New"/>
+          <w:b/>
+          <w:bCs/>
+          <w:i/>
+          <w:iCs/>
+          <w:color w:val="000000"/>
+          <w:sz w:val="20"/>
+          <w:szCs w:val="20"/>
+        </w:rPr>
+        <w:t>startMeeting</w:t>
+      </w:r>
+      <w:r>
+        <w:rPr>
+          <w:rFonts w:ascii="Courier New" w:hAnsi="Courier New" w:eastAsia="Courier New" w:cs="Courier New"/>
+          <w:b/>
+          <w:bCs/>
+          <w:color w:val="000000"/>
+          <w:sz w:val="20"/>
+          <w:szCs w:val="20"/>
+        </w:rPr>
+        <w:t>(</w:t>
+      </w:r>
+      <w:r>
+        <w:rPr>
+          <w:rFonts w:ascii="Courier New" w:hAnsi="Courier New" w:eastAsia="Courier New" w:cs="Courier New"/>
+          <w:b/>
+          <w:bCs/>
+          <w:color w:val="7F0055"/>
+          <w:sz w:val="20"/>
+          <w:szCs w:val="20"/>
+        </w:rPr>
+        <w:t>this</w:t>
+      </w:r>
+      <w:r>
+        <w:rPr>
+          <w:rFonts w:ascii="Courier New" w:hAnsi="Courier New" w:eastAsia="Courier New" w:cs="Courier New"/>
+          <w:b/>
+          <w:bCs/>
+          <w:color w:val="000000"/>
+          <w:sz w:val="20"/>
+          <w:szCs w:val="20"/>
+        </w:rPr>
+        <w:t>,</w:t>
+      </w:r>
+      <w:r>
+        <w:rPr>
+          <w:rFonts w:ascii="Courier New" w:hAnsi="Courier New" w:eastAsia="Courier New" w:cs="Courier New"/>
+          <w:b/>
+          <w:bCs/>
+          <w:color w:val="7F0055"/>
+          <w:sz w:val="20"/>
+          <w:szCs w:val="20"/>
+        </w:rPr>
+        <w:t xml:space="preserve"> </w:t>
+      </w:r>
+      <w:r>
+        <w:rPr>
+          <w:rFonts w:ascii="Courier New" w:hAnsi="Courier New" w:eastAsia="Courier New" w:cs="Courier New"/>
+          <w:b/>
+          <w:bCs/>
+          <w:i/>
+          <w:iCs/>
+          <w:color w:val="0000C0"/>
+          <w:sz w:val="20"/>
+          <w:szCs w:val="20"/>
+        </w:rPr>
+        <w:t>USER_ID</w:t>
+      </w:r>
+      <w:r>
+        <w:rPr>
+          <w:rFonts w:ascii="Courier New" w:hAnsi="Courier New" w:eastAsia="Courier New" w:cs="Courier New"/>
+          <w:b/>
+          <w:bCs/>
+          <w:color w:val="000000"/>
+          <w:sz w:val="20"/>
+          <w:szCs w:val="20"/>
+        </w:rPr>
+        <w:t>,</w:t>
+      </w:r>
+      <w:r>
+        <w:rPr>
+          <w:rFonts w:ascii="Courier New" w:hAnsi="Courier New" w:eastAsia="Courier New" w:cs="Courier New"/>
+          <w:b/>
+          <w:bCs/>
+          <w:color w:val="7F0055"/>
+          <w:sz w:val="20"/>
+          <w:szCs w:val="20"/>
+        </w:rPr>
+        <w:t xml:space="preserve"> </w:t>
+      </w:r>
+      <w:r>
+        <w:rPr>
+          <w:rFonts w:ascii="Courier New" w:hAnsi="Courier New" w:eastAsia="Courier New" w:cs="Courier New"/>
+          <w:b/>
+          <w:bCs/>
+          <w:i/>
+          <w:iCs/>
+          <w:color w:val="0000C0"/>
+          <w:sz w:val="20"/>
+          <w:szCs w:val="20"/>
+        </w:rPr>
+        <w:t>ZOOM_TOKEN</w:t>
+      </w:r>
+      <w:r>
+        <w:rPr>
+          <w:rFonts w:ascii="Courier New" w:hAnsi="Courier New" w:eastAsia="Courier New" w:cs="Courier New"/>
+          <w:b/>
+          <w:bCs/>
+          <w:color w:val="000000"/>
+          <w:sz w:val="20"/>
+          <w:szCs w:val="20"/>
+        </w:rPr>
+        <w:t>,</w:t>
+      </w:r>
+    </w:p>
+    <w:p>
+      <w:pPr>
+        <w:rPr>
+          <w:sz w:val="20"/>
+          <w:szCs w:val="20"/>
+        </w:rPr>
+      </w:pPr>
+      <w:r>
+        <w:rPr>
+          <w:rFonts w:ascii="Courier New" w:hAnsi="Courier New" w:eastAsia="Courier New" w:cs="Courier New"/>
+          <w:b/>
+          <w:bCs/>
+          <w:i/>
+          <w:iCs/>
+          <w:color w:val="0000C0"/>
+          <w:sz w:val="20"/>
+          <w:szCs w:val="20"/>
+        </w:rPr>
+        <w:t>USER _TYPE</w:t>
+      </w:r>
+      <w:r>
+        <w:rPr>
+          <w:rFonts w:ascii="Courier New" w:hAnsi="Courier New" w:eastAsia="Courier New" w:cs="Courier New"/>
+          <w:b/>
+          <w:bCs/>
+          <w:color w:val="000000"/>
+          <w:sz w:val="20"/>
+          <w:szCs w:val="20"/>
+        </w:rPr>
+        <w:t>, meetingNo,</w:t>
+      </w:r>
+      <w:r>
+        <w:rPr>
+          <w:rFonts w:ascii="Courier New" w:hAnsi="Courier New" w:eastAsia="Courier New" w:cs="Courier New"/>
+          <w:b/>
+          <w:bCs/>
+          <w:i/>
+          <w:iCs/>
+          <w:color w:val="0000C0"/>
+          <w:sz w:val="20"/>
+          <w:szCs w:val="20"/>
+        </w:rPr>
+        <w:t xml:space="preserve"> DISPLAY_NAME</w:t>
+      </w:r>
+      <w:r>
+        <w:rPr>
+          <w:rFonts w:ascii="Courier New" w:hAnsi="Courier New" w:eastAsia="Courier New" w:cs="Courier New"/>
+          <w:b/>
+          <w:bCs/>
+          <w:color w:val="000000"/>
+          <w:sz w:val="20"/>
+          <w:szCs w:val="20"/>
+        </w:rPr>
+        <w:t>, opts);</w:t>
+      </w:r>
+    </w:p>
+    <w:p>
+      <w:pPr>
+        <w:spacing w:line="200" w:lineRule="exact"/>
+        <w:rPr>
+          <w:sz w:val="20"/>
+          <w:szCs w:val="20"/>
+        </w:rPr>
+      </w:pPr>
+    </w:p>
+    <w:p>
+      <w:pPr>
+        <w:spacing w:line="246" w:lineRule="exact"/>
+        <w:rPr>
+          <w:sz w:val="20"/>
+          <w:szCs w:val="20"/>
+        </w:rPr>
+      </w:pPr>
+    </w:p>
+    <w:p>
+      <w:pPr>
+        <w:rPr>
+          <w:sz w:val="20"/>
+          <w:szCs w:val="20"/>
+        </w:rPr>
+      </w:pPr>
+      <w:r>
+        <w:rPr>
+          <w:rFonts w:ascii="Arial" w:hAnsi="Arial" w:eastAsia="Arial" w:cs="Arial"/>
+        </w:rPr>
+        <w:t>For Login user:</w:t>
+      </w:r>
+    </w:p>
+    <w:p>
+      <w:pPr>
+        <w:spacing w:line="277" w:lineRule="exact"/>
+        <w:rPr>
+          <w:sz w:val="20"/>
+          <w:szCs w:val="20"/>
+        </w:rPr>
+      </w:pPr>
+    </w:p>
+    <w:p>
+      <w:pPr>
+        <w:ind w:left="480"/>
+        <w:rPr>
+          <w:sz w:val="20"/>
+          <w:szCs w:val="20"/>
+        </w:rPr>
+      </w:pPr>
+      <w:r>
+        <w:rPr>
+          <w:rFonts w:ascii="Arial" w:hAnsi="Arial" w:eastAsia="Arial" w:cs="Arial"/>
+          <w:sz w:val="20"/>
+          <w:szCs w:val="20"/>
+        </w:rPr>
+        <w:t xml:space="preserve">MeetingOptions opts = </w:t>
+      </w:r>
+      <w:r>
+        <w:rPr>
+          <w:rFonts w:ascii="Arial" w:hAnsi="Arial" w:eastAsia="Arial" w:cs="Arial"/>
+          <w:b/>
+          <w:bCs/>
+          <w:color w:val="000080"/>
+          <w:sz w:val="20"/>
+          <w:szCs w:val="20"/>
+        </w:rPr>
+        <w:t>new</w:t>
+      </w:r>
+      <w:r>
+        <w:rPr>
+          <w:rFonts w:ascii="Arial" w:hAnsi="Arial" w:eastAsia="Arial" w:cs="Arial"/>
+          <w:sz w:val="20"/>
+          <w:szCs w:val="20"/>
+        </w:rPr>
+        <w:t xml:space="preserve"> MeetingOptions();</w:t>
+      </w:r>
+    </w:p>
+    <w:p>
+      <w:pPr>
+        <w:spacing w:line="42" w:lineRule="exact"/>
+        <w:rPr>
+          <w:sz w:val="20"/>
+          <w:szCs w:val="20"/>
+        </w:rPr>
+      </w:pPr>
+    </w:p>
+    <w:p>
+      <w:pPr>
+        <w:numPr>
+          <w:ilvl w:val="0"/>
+          <w:numId w:val="14"/>
+        </w:numPr>
+        <w:tabs>
+          <w:tab w:val="left" w:pos="1680"/>
+        </w:tabs>
+        <w:ind w:left="1680" w:hanging="1197"/>
+        <w:jc w:val="both"/>
+        <w:rPr>
+          <w:rFonts w:ascii="Arial" w:hAnsi="Arial" w:eastAsia="Arial" w:cs="Arial"/>
+          <w:color w:val="808080"/>
+          <w:sz w:val="20"/>
+          <w:szCs w:val="20"/>
+        </w:rPr>
+      </w:pPr>
+      <w:r>
+        <w:rPr>
+          <w:rFonts w:ascii="Arial" w:hAnsi="Arial" w:eastAsia="Arial" w:cs="Arial"/>
+          <w:i/>
+          <w:iCs/>
+          <w:color w:val="808080"/>
+          <w:sz w:val="20"/>
+          <w:szCs w:val="20"/>
+        </w:rPr>
+        <w:t>opts.no_driving_mode = true;</w:t>
+      </w:r>
+    </w:p>
+    <w:p>
+      <w:pPr>
+        <w:spacing w:line="16" w:lineRule="exact"/>
+        <w:rPr>
+          <w:rFonts w:ascii="Arial" w:hAnsi="Arial" w:eastAsia="Arial" w:cs="Arial"/>
+          <w:color w:val="808080"/>
+          <w:sz w:val="20"/>
+          <w:szCs w:val="20"/>
+        </w:rPr>
+      </w:pPr>
+    </w:p>
+    <w:p>
+      <w:pPr>
+        <w:numPr>
+          <w:ilvl w:val="0"/>
+          <w:numId w:val="14"/>
+        </w:numPr>
+        <w:tabs>
+          <w:tab w:val="left" w:pos="1680"/>
+        </w:tabs>
+        <w:ind w:left="1680" w:hanging="1197"/>
+        <w:jc w:val="both"/>
+        <w:rPr>
+          <w:rFonts w:ascii="Arial" w:hAnsi="Arial" w:eastAsia="Arial" w:cs="Arial"/>
+          <w:color w:val="808080"/>
+          <w:sz w:val="20"/>
+          <w:szCs w:val="20"/>
+        </w:rPr>
+      </w:pPr>
+      <w:r>
+        <w:rPr>
+          <w:rFonts w:ascii="Arial" w:hAnsi="Arial" w:eastAsia="Arial" w:cs="Arial"/>
+          <w:i/>
+          <w:iCs/>
+          <w:color w:val="808080"/>
+          <w:sz w:val="20"/>
+          <w:szCs w:val="20"/>
+        </w:rPr>
+        <w:t>opts.no_meeting_end_message = true;</w:t>
+      </w:r>
+    </w:p>
+    <w:p>
+      <w:pPr>
+        <w:spacing w:line="3" w:lineRule="exact"/>
+        <w:rPr>
+          <w:rFonts w:ascii="Arial" w:hAnsi="Arial" w:eastAsia="Arial" w:cs="Arial"/>
+          <w:color w:val="808080"/>
+          <w:sz w:val="20"/>
+          <w:szCs w:val="20"/>
+        </w:rPr>
+      </w:pPr>
+    </w:p>
+    <w:p>
+      <w:pPr>
+        <w:numPr>
+          <w:ilvl w:val="1"/>
+          <w:numId w:val="14"/>
+        </w:numPr>
+        <w:tabs>
+          <w:tab w:val="left" w:pos="1920"/>
+        </w:tabs>
+        <w:ind w:left="1920" w:hanging="1197"/>
+        <w:jc w:val="both"/>
+        <w:rPr>
+          <w:rFonts w:ascii="Arial" w:hAnsi="Arial" w:eastAsia="Arial" w:cs="Arial"/>
+          <w:color w:val="808080"/>
+          <w:sz w:val="20"/>
+          <w:szCs w:val="20"/>
+        </w:rPr>
+      </w:pPr>
+      <w:r>
+        <w:rPr>
+          <w:rFonts w:ascii="Arial" w:hAnsi="Arial" w:eastAsia="Arial" w:cs="Arial"/>
+          <w:i/>
+          <w:iCs/>
+          <w:color w:val="808080"/>
+          <w:sz w:val="20"/>
+          <w:szCs w:val="20"/>
+        </w:rPr>
+        <w:t>opts.no_titlebar = true;</w:t>
+      </w:r>
+    </w:p>
+    <w:p>
+      <w:pPr>
+        <w:spacing w:line="2" w:lineRule="exact"/>
+        <w:rPr>
+          <w:rFonts w:ascii="Arial" w:hAnsi="Arial" w:eastAsia="Arial" w:cs="Arial"/>
+          <w:color w:val="808080"/>
+          <w:sz w:val="20"/>
+          <w:szCs w:val="20"/>
+        </w:rPr>
+      </w:pPr>
+    </w:p>
+    <w:p>
+      <w:pPr>
+        <w:numPr>
+          <w:ilvl w:val="1"/>
+          <w:numId w:val="14"/>
+        </w:numPr>
+        <w:tabs>
+          <w:tab w:val="left" w:pos="1920"/>
+        </w:tabs>
+        <w:ind w:left="1920" w:hanging="1197"/>
+        <w:jc w:val="both"/>
+        <w:rPr>
+          <w:rFonts w:ascii="Arial" w:hAnsi="Arial" w:eastAsia="Arial" w:cs="Arial"/>
+          <w:color w:val="808080"/>
+          <w:sz w:val="20"/>
+          <w:szCs w:val="20"/>
+        </w:rPr>
+      </w:pPr>
+      <w:r>
+        <w:rPr>
+          <w:rFonts w:ascii="Arial" w:hAnsi="Arial" w:eastAsia="Arial" w:cs="Arial"/>
+          <w:i/>
+          <w:iCs/>
+          <w:color w:val="808080"/>
+          <w:sz w:val="20"/>
+          <w:szCs w:val="20"/>
+        </w:rPr>
+        <w:t>opts.no_bottom_toolbar = true;</w:t>
+      </w:r>
+    </w:p>
+    <w:p>
+      <w:pPr>
+        <w:spacing w:line="3" w:lineRule="exact"/>
+        <w:rPr>
+          <w:rFonts w:ascii="Arial" w:hAnsi="Arial" w:eastAsia="Arial" w:cs="Arial"/>
+          <w:color w:val="808080"/>
+          <w:sz w:val="20"/>
+          <w:szCs w:val="20"/>
+        </w:rPr>
+      </w:pPr>
+    </w:p>
+    <w:p>
+      <w:pPr>
+        <w:numPr>
+          <w:ilvl w:val="0"/>
+          <w:numId w:val="14"/>
+        </w:numPr>
+        <w:tabs>
+          <w:tab w:val="left" w:pos="1680"/>
+        </w:tabs>
+        <w:ind w:left="1680" w:hanging="1197"/>
+        <w:jc w:val="both"/>
+        <w:rPr>
+          <w:rFonts w:ascii="Arial" w:hAnsi="Arial" w:eastAsia="Arial" w:cs="Arial"/>
+          <w:color w:val="808080"/>
+          <w:sz w:val="20"/>
+          <w:szCs w:val="20"/>
+        </w:rPr>
+      </w:pPr>
+      <w:r>
+        <w:rPr>
+          <w:rFonts w:ascii="Arial" w:hAnsi="Arial" w:eastAsia="Arial" w:cs="Arial"/>
+          <w:i/>
+          <w:iCs/>
+          <w:color w:val="808080"/>
+          <w:sz w:val="20"/>
+          <w:szCs w:val="20"/>
+        </w:rPr>
+        <w:t>opts.no_invite = true;</w:t>
+      </w:r>
+    </w:p>
+    <w:p>
+      <w:pPr>
+        <w:spacing w:line="2" w:lineRule="exact"/>
+        <w:rPr>
+          <w:rFonts w:ascii="Arial" w:hAnsi="Arial" w:eastAsia="Arial" w:cs="Arial"/>
+          <w:color w:val="808080"/>
+          <w:sz w:val="20"/>
+          <w:szCs w:val="20"/>
+        </w:rPr>
+      </w:pPr>
+    </w:p>
+    <w:p>
+      <w:pPr>
+        <w:numPr>
+          <w:ilvl w:val="0"/>
+          <w:numId w:val="14"/>
         </w:numPr>
         <w:tabs>
           <w:tab w:val="left" w:pos="1680"/>
@@ -8270,7 +8394,7 @@
       <w:pPr>
         <w:numPr>
           <w:ilvl w:val="0"/>
-          <w:numId w:val="14"/>
+          <w:numId w:val="15"/>
         </w:numPr>
         <w:tabs>
           <w:tab w:val="left" w:pos="1680"/>
@@ -8311,7 +8435,7 @@
       <w:pPr>
         <w:numPr>
           <w:ilvl w:val="0"/>
-          <w:numId w:val="14"/>
+          <w:numId w:val="15"/>
         </w:numPr>
         <w:tabs>
           <w:tab w:val="left" w:pos="1680"/>
@@ -8352,7 +8476,7 @@
       <w:pPr>
         <w:numPr>
           <w:ilvl w:val="1"/>
-          <w:numId w:val="14"/>
+          <w:numId w:val="15"/>
         </w:numPr>
         <w:tabs>
           <w:tab w:val="left" w:pos="1920"/>
@@ -8393,7 +8517,7 @@
       <w:pPr>
         <w:numPr>
           <w:ilvl w:val="1"/>
-          <w:numId w:val="14"/>
+          <w:numId w:val="15"/>
         </w:numPr>
         <w:tabs>
           <w:tab w:val="left" w:pos="1920"/>
@@ -8424,7 +8548,7 @@
       <w:pPr>
         <w:numPr>
           <w:ilvl w:val="0"/>
-          <w:numId w:val="14"/>
+          <w:numId w:val="15"/>
         </w:numPr>
         <w:tabs>
           <w:tab w:val="left" w:pos="1680"/>
@@ -8465,7 +8589,7 @@
       <w:pPr>
         <w:numPr>
           <w:ilvl w:val="0"/>
-          <w:numId w:val="14"/>
+          <w:numId w:val="15"/>
         </w:numPr>
         <w:tabs>
           <w:tab w:val="left" w:pos="1680"/>
@@ -9451,7 +9575,7 @@
       <w:pPr>
         <w:numPr>
           <w:ilvl w:val="0"/>
-          <w:numId w:val="15"/>
+          <w:numId w:val="16"/>
         </w:numPr>
         <w:rPr>
           <w:rFonts w:ascii="Arial" w:hAnsi="Arial" w:eastAsia="Arial" w:cs="Arial"/>
@@ -12210,11 +12334,11 @@
           <w:rFonts w:ascii="Arial" w:hAnsi="Arial" w:eastAsia="Arial" w:cs="Arial"/>
           <w:b/>
           <w:bCs/>
-          <w:sz w:val="26"/>
-          <w:szCs w:val="26"/>
+          <w:sz w:val="32"/>
+          <w:szCs w:val="32"/>
           <w:lang w:val="en-US"/>
         </w:rPr>
-        <w:t>8</w:t>
+        <w:t>8.</w:t>
       </w:r>
       <w:r>
         <w:rPr>
@@ -12224,7 +12348,7 @@
           <w:sz w:val="26"/>
           <w:szCs w:val="26"/>
         </w:rPr>
-        <w:t xml:space="preserve">. </w:t>
+        <w:t xml:space="preserve"> </w:t>
       </w:r>
       <w:r>
         <w:rPr>
@@ -13040,26 +13164,20 @@
           <w:rFonts w:ascii="Arial" w:hAnsi="Arial" w:eastAsia="Arial" w:cs="Arial"/>
           <w:b/>
           <w:bCs/>
-          <w:sz w:val="24"/>
-          <w:szCs w:val="24"/>
+          <w:sz w:val="32"/>
+          <w:szCs w:val="32"/>
           <w:lang w:val="en-US"/>
         </w:rPr>
-        <w:t>9</w:t>
+        <w:t>9.</w:t>
       </w:r>
       <w:r>
         <w:rPr>
           <w:rFonts w:ascii="Arial" w:hAnsi="Arial" w:eastAsia="Arial" w:cs="Arial"/>
           <w:b/>
           <w:bCs/>
-          <w:sz w:val="24"/>
-          <w:szCs w:val="24"/>
-        </w:rPr>
-        <w:t>.</w:t>
-      </w:r>
-      <w:r>
-        <w:rPr>
-          <w:sz w:val="20"/>
-          <w:szCs w:val="20"/>
+          <w:sz w:val="32"/>
+          <w:szCs w:val="32"/>
+          <w:lang w:val="en-US"/>
         </w:rPr>
         <w:tab/>
       </w:r>
@@ -13765,97 +13883,466 @@
     </w:p>
     <w:p>
       <w:pPr>
-        <w:spacing w:line="200" w:lineRule="exact"/>
-        <w:rPr>
-          <w:sz w:val="20"/>
-          <w:szCs w:val="20"/>
-        </w:rPr>
-      </w:pPr>
-    </w:p>
-    <w:p>
-      <w:pPr>
-        <w:spacing w:line="200" w:lineRule="exact"/>
-        <w:rPr>
-          <w:sz w:val="20"/>
-          <w:szCs w:val="20"/>
-        </w:rPr>
-      </w:pPr>
-    </w:p>
-    <w:p>
-      <w:pPr>
-        <w:spacing w:line="200" w:lineRule="exact"/>
-        <w:rPr>
-          <w:sz w:val="20"/>
-          <w:szCs w:val="20"/>
-        </w:rPr>
-      </w:pPr>
-    </w:p>
-    <w:p>
-      <w:pPr>
-        <w:spacing w:line="200" w:lineRule="exact"/>
-        <w:rPr>
-          <w:sz w:val="20"/>
-          <w:szCs w:val="20"/>
-        </w:rPr>
-      </w:pPr>
-    </w:p>
-    <w:p>
-      <w:pPr>
-        <w:spacing w:line="200" w:lineRule="exact"/>
-        <w:rPr>
-          <w:sz w:val="20"/>
-          <w:szCs w:val="20"/>
-        </w:rPr>
-      </w:pPr>
-    </w:p>
-    <w:p>
-      <w:pPr>
-        <w:spacing w:line="200" w:lineRule="exact"/>
-        <w:rPr>
-          <w:sz w:val="20"/>
-          <w:szCs w:val="20"/>
-        </w:rPr>
-      </w:pPr>
-    </w:p>
-    <w:p>
-      <w:pPr>
-        <w:spacing w:line="200" w:lineRule="exact"/>
-        <w:rPr>
-          <w:sz w:val="20"/>
-          <w:szCs w:val="20"/>
-        </w:rPr>
-      </w:pPr>
-    </w:p>
-    <w:p>
-      <w:pPr>
-        <w:spacing w:line="200" w:lineRule="exact"/>
-        <w:rPr>
-          <w:sz w:val="20"/>
-          <w:szCs w:val="20"/>
-        </w:rPr>
-      </w:pPr>
-    </w:p>
-    <w:p>
-      <w:pPr>
-        <w:spacing w:line="200" w:lineRule="exact"/>
-        <w:rPr>
-          <w:sz w:val="20"/>
-          <w:szCs w:val="20"/>
-        </w:rPr>
-      </w:pPr>
-    </w:p>
-    <w:p>
-      <w:pPr>
-        <w:spacing w:line="200" w:lineRule="exact"/>
-        <w:rPr>
-          <w:sz w:val="20"/>
-          <w:szCs w:val="20"/>
-        </w:rPr>
-      </w:pPr>
-    </w:p>
-    <w:p>
-      <w:pPr>
-        <w:spacing w:line="200" w:lineRule="exact"/>
+        <w:rPr>
+          <w:rFonts w:ascii="Arial" w:hAnsi="Arial" w:eastAsia="Arial" w:cs="Arial"/>
+          <w:b/>
+          <w:bCs/>
+          <w:sz w:val="32"/>
+          <w:szCs w:val="32"/>
+          <w:lang w:val="en-US"/>
+        </w:rPr>
+      </w:pPr>
+    </w:p>
+    <w:p>
+      <w:pPr>
+        <w:numPr>
+          <w:ilvl w:val="0"/>
+          <w:numId w:val="17"/>
+        </w:numPr>
+        <w:rPr>
+          <w:rFonts w:ascii="Arial" w:hAnsi="Arial" w:eastAsia="Arial" w:cs="Arial"/>
+          <w:b/>
+          <w:bCs/>
+          <w:sz w:val="32"/>
+          <w:szCs w:val="32"/>
+          <w:lang w:val="en-US"/>
+        </w:rPr>
+      </w:pPr>
+      <w:r>
+        <w:rPr>
+          <w:rFonts w:ascii="Arial" w:hAnsi="Arial" w:eastAsia="Arial" w:cs="Arial"/>
+          <w:b/>
+          <w:bCs/>
+          <w:sz w:val="32"/>
+          <w:szCs w:val="32"/>
+          <w:lang w:val="en-US"/>
+        </w:rPr>
+        <w:t>Get in meeting service.</w:t>
+      </w:r>
+    </w:p>
+    <w:p>
+      <w:pPr>
+        <w:numPr>
+          <w:ilvl w:val="0"/>
+          <w:numId w:val="0"/>
+        </w:numPr>
+        <w:rPr>
+          <w:rFonts w:ascii="Arial" w:hAnsi="Arial" w:eastAsia="Arial" w:cs="Arial"/>
+          <w:b/>
+          <w:bCs/>
+          <w:sz w:val="32"/>
+          <w:szCs w:val="32"/>
+          <w:lang w:val="en-US"/>
+        </w:rPr>
+      </w:pPr>
+    </w:p>
+    <w:p>
+      <w:pPr>
+        <w:spacing w:line="200" w:lineRule="exact"/>
+        <w:rPr>
+          <w:sz w:val="20"/>
+          <w:szCs w:val="20"/>
+        </w:rPr>
+      </w:pPr>
+    </w:p>
+    <w:p>
+      <w:pPr>
+        <w:rPr>
+          <w:rFonts w:ascii="Calibri" w:hAnsi="Calibri" w:eastAsia="Calibri" w:cs="Calibri"/>
+          <w:sz w:val="23"/>
+          <w:szCs w:val="23"/>
+          <w:lang w:val="en-US"/>
+        </w:rPr>
+      </w:pPr>
+      <w:r>
+        <w:rPr>
+          <w:rFonts w:ascii="Calibri" w:hAnsi="Calibri" w:eastAsia="Calibri" w:cs="Calibri"/>
+          <w:color w:val="FF0000"/>
+          <w:sz w:val="23"/>
+          <w:szCs w:val="23"/>
+          <w:lang w:val="en-US"/>
+        </w:rPr>
+        <w:t>If code is running in meeting process</w:t>
+      </w:r>
+      <w:r>
+        <w:rPr>
+          <w:rFonts w:ascii="Calibri" w:hAnsi="Calibri" w:eastAsia="Calibri" w:cs="Calibri"/>
+          <w:sz w:val="23"/>
+          <w:szCs w:val="23"/>
+          <w:lang w:val="en-US"/>
+        </w:rPr>
+        <w:t>,  InMeetingService object and functions will be reachable. You can get a InMeetingService object like below:</w:t>
+      </w:r>
+    </w:p>
+    <w:p>
+      <w:pPr>
+        <w:rPr>
+          <w:rFonts w:ascii="Calibri" w:hAnsi="Calibri" w:eastAsia="Calibri" w:cs="Calibri"/>
+          <w:sz w:val="23"/>
+          <w:szCs w:val="23"/>
+          <w:lang w:val="en-US"/>
+        </w:rPr>
+      </w:pPr>
+    </w:p>
+    <w:p>
+      <w:pPr>
+        <w:ind w:left="360"/>
+        <w:rPr>
+          <w:sz w:val="20"/>
+          <w:szCs w:val="20"/>
+        </w:rPr>
+      </w:pPr>
+      <w:r>
+        <w:rPr>
+          <w:rFonts w:eastAsia="Times New Roman"/>
+          <w:b/>
+          <w:bCs/>
+          <w:sz w:val="27"/>
+          <w:szCs w:val="27"/>
+          <w:lang w:val="en-US"/>
+        </w:rPr>
+        <w:t>Get In</w:t>
+      </w:r>
+      <w:r>
+        <w:rPr>
+          <w:rFonts w:eastAsia="Times New Roman"/>
+          <w:b/>
+          <w:bCs/>
+          <w:sz w:val="27"/>
+          <w:szCs w:val="27"/>
+        </w:rPr>
+        <w:t>-Meeting Service</w:t>
+      </w:r>
+    </w:p>
+    <w:p>
+      <w:pPr>
+        <w:rPr>
+          <w:rFonts w:ascii="Calibri" w:hAnsi="Calibri" w:eastAsia="Calibri" w:cs="Calibri"/>
+          <w:sz w:val="23"/>
+          <w:szCs w:val="23"/>
+          <w:lang w:val="en-US"/>
+        </w:rPr>
+      </w:pPr>
+    </w:p>
+    <w:p>
+      <w:pPr>
+        <w:rPr>
+          <w:sz w:val="20"/>
+          <w:szCs w:val="20"/>
+        </w:rPr>
+      </w:pPr>
+      <w:r>
+        <w:rPr>
+          <w:rFonts w:ascii="Arial" w:hAnsi="Arial" w:eastAsia="Arial" w:cs="Arial"/>
+          <w:sz w:val="24"/>
+          <w:szCs w:val="24"/>
+        </w:rPr>
+        <w:t>1</w:t>
+      </w:r>
+      <w:r>
+        <w:rPr>
+          <w:rFonts w:ascii="Arial" w:hAnsi="Arial" w:eastAsia="Arial" w:cs="Arial"/>
+          <w:sz w:val="24"/>
+          <w:szCs w:val="24"/>
+          <w:lang w:val="en-US"/>
+        </w:rPr>
+        <w:t>4</w:t>
+      </w:r>
+    </w:p>
+    <w:p>
+      <w:pPr>
+        <w:spacing w:line="95" w:lineRule="exact"/>
+        <w:rPr>
+          <w:sz w:val="20"/>
+          <w:szCs w:val="20"/>
+        </w:rPr>
+      </w:pPr>
+      <w:r>
+        <w:rPr>
+          <w:sz w:val="20"/>
+          <w:szCs w:val="20"/>
+          <w:lang w:eastAsia="zh-CN"/>
+        </w:rPr>
+        <w:drawing>
+          <wp:anchor distT="0" distB="0" distL="114300" distR="114300" simplePos="0" relativeHeight="251688960" behindDoc="1" locked="0" layoutInCell="0" allowOverlap="1">
+            <wp:simplePos x="0" y="0"/>
+            <wp:positionH relativeFrom="page">
+              <wp:posOffset>916305</wp:posOffset>
+            </wp:positionH>
+            <wp:positionV relativeFrom="page">
+              <wp:posOffset>766445</wp:posOffset>
+            </wp:positionV>
+            <wp:extent cx="350520" cy="350520"/>
+            <wp:effectExtent l="0" t="0" r="0" b="0"/>
+            <wp:wrapNone/>
+            <wp:docPr id="22" name="Picture 17"/>
+            <wp:cNvGraphicFramePr>
+              <a:graphicFrameLocks xmlns:a="http://schemas.openxmlformats.org/drawingml/2006/main" noChangeAspect="1"/>
+            </wp:cNvGraphicFramePr>
+            <a:graphic xmlns:a="http://schemas.openxmlformats.org/drawingml/2006/main">
+              <a:graphicData uri="http://schemas.openxmlformats.org/drawingml/2006/picture">
+                <pic:pic xmlns:pic="http://schemas.openxmlformats.org/drawingml/2006/picture">
+                  <pic:nvPicPr>
+                    <pic:cNvPr id="22" name="Picture 17"/>
+                    <pic:cNvPicPr>
+                      <a:picLocks noChangeAspect="1" noChangeArrowheads="1"/>
+                    </pic:cNvPicPr>
+                  </pic:nvPicPr>
+                  <pic:blipFill>
+                    <a:blip r:embed="rId4">
+                      <a:clrChange>
+                        <a:clrFrom>
+                          <a:srgbClr val="FFFFFF"/>
+                        </a:clrFrom>
+                        <a:clrTo>
+                          <a:srgbClr val="FFFFFF">
+                            <a:alpha val="0"/>
+                          </a:srgbClr>
+                        </a:clrTo>
+                      </a:clrChange>
+                    </a:blip>
+                    <a:srcRect/>
+                    <a:stretch>
+                      <a:fillRect/>
+                    </a:stretch>
+                  </pic:blipFill>
+                  <pic:spPr>
+                    <a:xfrm>
+                      <a:off x="0" y="0"/>
+                      <a:ext cx="350520" cy="350520"/>
+                    </a:xfrm>
+                    <a:prstGeom prst="rect">
+                      <a:avLst/>
+                    </a:prstGeom>
+                    <a:noFill/>
+                  </pic:spPr>
+                </pic:pic>
+              </a:graphicData>
+            </a:graphic>
+          </wp:anchor>
+        </w:drawing>
+      </w:r>
+    </w:p>
+    <w:p>
+      <w:pPr>
+        <w:ind w:left="4040"/>
+        <w:rPr>
+          <w:rFonts w:eastAsia="Times New Roman"/>
+          <w:i/>
+          <w:iCs/>
+          <w:color w:val="808080"/>
+          <w:sz w:val="21"/>
+          <w:szCs w:val="21"/>
+        </w:rPr>
+      </w:pPr>
+      <w:r>
+        <w:rPr>
+          <w:sz w:val="20"/>
+          <w:szCs w:val="20"/>
+          <w:lang w:eastAsia="zh-CN"/>
+        </w:rPr>
+        <w:drawing>
+          <wp:anchor distT="0" distB="0" distL="114300" distR="114300" simplePos="0" relativeHeight="251720704" behindDoc="1" locked="0" layoutInCell="0" allowOverlap="1">
+            <wp:simplePos x="0" y="0"/>
+            <wp:positionH relativeFrom="page">
+              <wp:posOffset>979805</wp:posOffset>
+            </wp:positionH>
+            <wp:positionV relativeFrom="page">
+              <wp:posOffset>904875</wp:posOffset>
+            </wp:positionV>
+            <wp:extent cx="350520" cy="350520"/>
+            <wp:effectExtent l="0" t="0" r="0" b="0"/>
+            <wp:wrapNone/>
+            <wp:docPr id="24" name="Picture 17"/>
+            <wp:cNvGraphicFramePr>
+              <a:graphicFrameLocks xmlns:a="http://schemas.openxmlformats.org/drawingml/2006/main" noChangeAspect="1"/>
+            </wp:cNvGraphicFramePr>
+            <a:graphic xmlns:a="http://schemas.openxmlformats.org/drawingml/2006/main">
+              <a:graphicData uri="http://schemas.openxmlformats.org/drawingml/2006/picture">
+                <pic:pic xmlns:pic="http://schemas.openxmlformats.org/drawingml/2006/picture">
+                  <pic:nvPicPr>
+                    <pic:cNvPr id="24" name="Picture 17"/>
+                    <pic:cNvPicPr>
+                      <a:picLocks noChangeAspect="1" noChangeArrowheads="1"/>
+                    </pic:cNvPicPr>
+                  </pic:nvPicPr>
+                  <pic:blipFill>
+                    <a:blip r:embed="rId4">
+                      <a:clrChange>
+                        <a:clrFrom>
+                          <a:srgbClr val="FFFFFF"/>
+                        </a:clrFrom>
+                        <a:clrTo>
+                          <a:srgbClr val="FFFFFF">
+                            <a:alpha val="0"/>
+                          </a:srgbClr>
+                        </a:clrTo>
+                      </a:clrChange>
+                    </a:blip>
+                    <a:srcRect/>
+                    <a:stretch>
+                      <a:fillRect/>
+                    </a:stretch>
+                  </pic:blipFill>
+                  <pic:spPr>
+                    <a:xfrm>
+                      <a:off x="0" y="0"/>
+                      <a:ext cx="350520" cy="350520"/>
+                    </a:xfrm>
+                    <a:prstGeom prst="rect">
+                      <a:avLst/>
+                    </a:prstGeom>
+                    <a:noFill/>
+                  </pic:spPr>
+                </pic:pic>
+              </a:graphicData>
+            </a:graphic>
+          </wp:anchor>
+        </w:drawing>
+      </w:r>
+    </w:p>
+    <w:p>
+      <w:pPr>
+        <w:ind w:left="4040"/>
+        <w:rPr>
+          <w:sz w:val="20"/>
+          <w:szCs w:val="20"/>
+        </w:rPr>
+      </w:pPr>
+      <w:r>
+        <w:rPr>
+          <w:sz w:val="20"/>
+          <w:szCs w:val="20"/>
+          <w:lang w:eastAsia="zh-CN"/>
+        </w:rPr>
+        <w:drawing>
+          <wp:anchor distT="0" distB="0" distL="114300" distR="114300" simplePos="0" relativeHeight="251698176" behindDoc="1" locked="0" layoutInCell="0" allowOverlap="1">
+            <wp:simplePos x="0" y="0"/>
+            <wp:positionH relativeFrom="page">
+              <wp:posOffset>986155</wp:posOffset>
+            </wp:positionH>
+            <wp:positionV relativeFrom="page">
+              <wp:posOffset>904875</wp:posOffset>
+            </wp:positionV>
+            <wp:extent cx="350520" cy="350520"/>
+            <wp:effectExtent l="0" t="0" r="0" b="0"/>
+            <wp:wrapNone/>
+            <wp:docPr id="23" name="Picture 18"/>
+            <wp:cNvGraphicFramePr>
+              <a:graphicFrameLocks xmlns:a="http://schemas.openxmlformats.org/drawingml/2006/main" noChangeAspect="1"/>
+            </wp:cNvGraphicFramePr>
+            <a:graphic xmlns:a="http://schemas.openxmlformats.org/drawingml/2006/main">
+              <a:graphicData uri="http://schemas.openxmlformats.org/drawingml/2006/picture">
+                <pic:pic xmlns:pic="http://schemas.openxmlformats.org/drawingml/2006/picture">
+                  <pic:nvPicPr>
+                    <pic:cNvPr id="23" name="Picture 18"/>
+                    <pic:cNvPicPr>
+                      <a:picLocks noChangeAspect="1" noChangeArrowheads="1"/>
+                    </pic:cNvPicPr>
+                  </pic:nvPicPr>
+                  <pic:blipFill>
+                    <a:blip r:embed="rId4">
+                      <a:clrChange>
+                        <a:clrFrom>
+                          <a:srgbClr val="FFFFFF"/>
+                        </a:clrFrom>
+                        <a:clrTo>
+                          <a:srgbClr val="FFFFFF">
+                            <a:alpha val="0"/>
+                          </a:srgbClr>
+                        </a:clrTo>
+                      </a:clrChange>
+                    </a:blip>
+                    <a:srcRect/>
+                    <a:stretch>
+                      <a:fillRect/>
+                    </a:stretch>
+                  </pic:blipFill>
+                  <pic:spPr>
+                    <a:xfrm>
+                      <a:off x="0" y="0"/>
+                      <a:ext cx="350520" cy="350520"/>
+                    </a:xfrm>
+                    <a:prstGeom prst="rect">
+                      <a:avLst/>
+                    </a:prstGeom>
+                    <a:noFill/>
+                  </pic:spPr>
+                </pic:pic>
+              </a:graphicData>
+            </a:graphic>
+          </wp:anchor>
+        </w:drawing>
+      </w:r>
+      <w:r>
+        <w:rPr>
+          <w:rFonts w:eastAsia="Times New Roman"/>
+          <w:i/>
+          <w:iCs/>
+          <w:color w:val="808080"/>
+          <w:sz w:val="21"/>
+          <w:szCs w:val="21"/>
+        </w:rPr>
+        <w:t>Zoom Android-RTC-Stack</w:t>
+      </w:r>
+    </w:p>
+    <w:p>
+      <w:pPr>
+        <w:rPr>
+          <w:rFonts w:ascii="Calibri" w:hAnsi="Calibri" w:eastAsia="Calibri" w:cs="Calibri"/>
+          <w:sz w:val="23"/>
+          <w:szCs w:val="23"/>
+          <w:lang w:val="en-US"/>
+        </w:rPr>
+      </w:pPr>
+    </w:p>
+    <w:p>
+      <w:pPr>
+        <w:spacing w:line="200" w:lineRule="exact"/>
+        <w:rPr>
+          <w:sz w:val="20"/>
+          <w:szCs w:val="20"/>
+        </w:rPr>
+      </w:pPr>
+    </w:p>
+    <w:p>
+      <w:pPr>
+        <w:ind w:left="720"/>
+        <w:rPr>
+          <w:sz w:val="20"/>
+          <w:szCs w:val="20"/>
+        </w:rPr>
+      </w:pPr>
+      <w:r>
+        <w:rPr>
+          <w:rFonts w:ascii="Courier New" w:hAnsi="Courier New" w:eastAsia="Courier New" w:cs="Courier New"/>
+          <w:sz w:val="20"/>
+          <w:szCs w:val="20"/>
+        </w:rPr>
+        <w:t>ZoomSDK zoomSDK = ZoomSDK.</w:t>
+      </w:r>
+      <w:r>
+        <w:rPr>
+          <w:rFonts w:ascii="Courier New" w:hAnsi="Courier New" w:eastAsia="Courier New" w:cs="Courier New"/>
+          <w:i/>
+          <w:iCs/>
+          <w:sz w:val="20"/>
+          <w:szCs w:val="20"/>
+        </w:rPr>
+        <w:t>getInstance</w:t>
+      </w:r>
+      <w:r>
+        <w:rPr>
+          <w:rFonts w:ascii="Courier New" w:hAnsi="Courier New" w:eastAsia="Courier New" w:cs="Courier New"/>
+          <w:sz w:val="20"/>
+          <w:szCs w:val="20"/>
+        </w:rPr>
+        <w:t>();</w:t>
+      </w:r>
+    </w:p>
+    <w:p>
+      <w:pPr>
+        <w:spacing w:line="153" w:lineRule="exact"/>
         <w:rPr>
           <w:sz w:val="20"/>
           <w:szCs w:val="20"/>
@@ -13865,35 +14352,2358 @@
     <w:p>
       <w:pPr>
         <w:spacing w:line="363" w:lineRule="exact"/>
-        <w:rPr>
-          <w:sz w:val="20"/>
-          <w:szCs w:val="20"/>
-        </w:rPr>
-      </w:pPr>
-    </w:p>
-    <w:p>
-      <w:pPr>
-        <w:rPr>
-          <w:sz w:val="20"/>
-          <w:szCs w:val="20"/>
-        </w:rPr>
-      </w:pPr>
-      <w:r>
-        <w:rPr>
-          <w:rFonts w:ascii="Arial" w:hAnsi="Arial" w:eastAsia="Arial" w:cs="Arial"/>
-          <w:sz w:val="24"/>
-          <w:szCs w:val="24"/>
-        </w:rPr>
-        <w:t>1</w:t>
-      </w:r>
-      <w:r>
-        <w:rPr>
-          <w:rFonts w:ascii="Arial" w:hAnsi="Arial" w:eastAsia="Arial" w:cs="Arial"/>
-          <w:sz w:val="24"/>
-          <w:szCs w:val="24"/>
+        <w:ind w:firstLine="720" w:firstLineChars="0"/>
+        <w:rPr>
+          <w:i/>
+          <w:iCs/>
+          <w:color w:val="FF0000"/>
+          <w:sz w:val="20"/>
+          <w:szCs w:val="20"/>
+        </w:rPr>
+      </w:pPr>
+      <w:r>
+        <w:rPr>
+          <w:rFonts w:hint="eastAsia" w:ascii="Courier New" w:hAnsi="Courier New"/>
+          <w:color w:val="0000C0"/>
+          <w:sz w:val="20"/>
+          <w:highlight w:val="white"/>
+        </w:rPr>
+        <w:t>nMeetingService</w:t>
+      </w:r>
+      <w:r>
+        <w:rPr>
+          <w:rFonts w:hint="default" w:ascii="Courier New" w:hAnsi="Courier New"/>
+          <w:color w:val="0000C0"/>
+          <w:sz w:val="20"/>
+          <w:highlight w:val="white"/>
           <w:lang w:val="en-US"/>
         </w:rPr>
-        <w:t>4</w:t>
+        <w:t xml:space="preserve"> in</w:t>
+      </w:r>
+      <w:r>
+        <w:rPr>
+          <w:rFonts w:hint="eastAsia" w:ascii="Courier New" w:hAnsi="Courier New"/>
+          <w:color w:val="0000C0"/>
+          <w:sz w:val="20"/>
+          <w:highlight w:val="white"/>
+        </w:rPr>
+        <w:t>MeetingService</w:t>
+      </w:r>
+      <w:r>
+        <w:rPr>
+          <w:rFonts w:hint="eastAsia" w:ascii="Courier New" w:hAnsi="Courier New"/>
+          <w:color w:val="000000"/>
+          <w:sz w:val="20"/>
+          <w:highlight w:val="white"/>
+        </w:rPr>
+        <w:t xml:space="preserve"> = zoomSDK.getInMeetingService();</w:t>
+      </w:r>
+      <w:r>
+        <w:rPr>
+          <w:rFonts w:hint="default" w:ascii="Courier New" w:hAnsi="Courier New"/>
+          <w:i/>
+          <w:iCs/>
+          <w:color w:val="FF0000"/>
+          <w:sz w:val="20"/>
+          <w:highlight w:val="white"/>
+          <w:lang w:val="en-US"/>
+        </w:rPr>
+        <w:t>//Will return null if the code doesn’t run in meeting process.</w:t>
+      </w:r>
+    </w:p>
+    <w:p>
+      <w:pPr>
+        <w:rPr>
+          <w:rFonts w:ascii="Arial" w:hAnsi="Arial" w:eastAsia="Arial" w:cs="Arial"/>
+          <w:sz w:val="24"/>
+          <w:szCs w:val="24"/>
+        </w:rPr>
+      </w:pPr>
+    </w:p>
+    <w:p>
+      <w:pPr>
+        <w:rPr>
+          <w:rFonts w:ascii="Arial" w:hAnsi="Arial" w:eastAsia="Arial" w:cs="Arial"/>
+          <w:sz w:val="24"/>
+          <w:szCs w:val="24"/>
+        </w:rPr>
+      </w:pPr>
+    </w:p>
+    <w:p>
+      <w:pPr>
+        <w:ind w:left="360"/>
+        <w:rPr>
+          <w:sz w:val="20"/>
+          <w:szCs w:val="20"/>
+        </w:rPr>
+      </w:pPr>
+      <w:r>
+        <w:rPr>
+          <w:rFonts w:eastAsia="Times New Roman"/>
+          <w:b/>
+          <w:bCs/>
+          <w:sz w:val="27"/>
+          <w:szCs w:val="27"/>
+        </w:rPr>
+        <w:t xml:space="preserve">Listener for </w:t>
+      </w:r>
+      <w:r>
+        <w:rPr>
+          <w:rFonts w:eastAsia="Times New Roman"/>
+          <w:b/>
+          <w:bCs/>
+          <w:sz w:val="27"/>
+          <w:szCs w:val="27"/>
+          <w:lang w:val="en-US"/>
+        </w:rPr>
+        <w:t>In</w:t>
+      </w:r>
+      <w:r>
+        <w:rPr>
+          <w:rFonts w:eastAsia="Times New Roman"/>
+          <w:b/>
+          <w:bCs/>
+          <w:sz w:val="27"/>
+          <w:szCs w:val="27"/>
+        </w:rPr>
+        <w:t>-Meeting Service</w:t>
+      </w:r>
+    </w:p>
+    <w:p>
+      <w:pPr>
+        <w:rPr>
+          <w:rFonts w:ascii="Arial" w:hAnsi="Arial" w:eastAsia="Arial" w:cs="Arial"/>
+          <w:sz w:val="24"/>
+          <w:szCs w:val="24"/>
+        </w:rPr>
+      </w:pPr>
+    </w:p>
+    <w:p>
+      <w:pPr>
+        <w:rPr>
+          <w:rFonts w:ascii="Calibri" w:hAnsi="Calibri" w:eastAsia="Calibri" w:cs="Calibri"/>
+          <w:i/>
+          <w:iCs/>
+          <w:sz w:val="24"/>
+          <w:szCs w:val="24"/>
+        </w:rPr>
+      </w:pPr>
+      <w:r>
+        <w:rPr>
+          <w:rFonts w:ascii="Calibri" w:hAnsi="Calibri" w:eastAsia="Calibri" w:cs="Calibri"/>
+          <w:sz w:val="24"/>
+          <w:szCs w:val="24"/>
+        </w:rPr>
+        <w:t xml:space="preserve">Register </w:t>
+      </w:r>
+      <w:r>
+        <w:rPr>
+          <w:rFonts w:ascii="Calibri" w:hAnsi="Calibri" w:eastAsia="Calibri" w:cs="Calibri"/>
+          <w:b/>
+          <w:bCs/>
+          <w:i/>
+          <w:iCs/>
+          <w:sz w:val="24"/>
+          <w:szCs w:val="24"/>
+          <w:lang w:val="en-US"/>
+        </w:rPr>
+        <w:t>In</w:t>
+      </w:r>
+      <w:r>
+        <w:rPr>
+          <w:rFonts w:ascii="Calibri" w:hAnsi="Calibri" w:eastAsia="Calibri" w:cs="Calibri"/>
+          <w:b/>
+          <w:bCs/>
+          <w:i/>
+          <w:iCs/>
+          <w:sz w:val="24"/>
+          <w:szCs w:val="24"/>
+        </w:rPr>
+        <w:t>MeetingServiceListener</w:t>
+      </w:r>
+      <w:r>
+        <w:rPr>
+          <w:rFonts w:ascii="Calibri" w:hAnsi="Calibri" w:eastAsia="Calibri" w:cs="Calibri"/>
+          <w:sz w:val="24"/>
+          <w:szCs w:val="24"/>
+        </w:rPr>
+        <w:t xml:space="preserve"> to get</w:t>
+      </w:r>
+      <w:r>
+        <w:rPr>
+          <w:rFonts w:ascii="Calibri" w:hAnsi="Calibri" w:eastAsia="Calibri" w:cs="Calibri"/>
+          <w:sz w:val="24"/>
+          <w:szCs w:val="24"/>
+          <w:lang w:val="en-US"/>
+        </w:rPr>
+        <w:t xml:space="preserve"> in meeting</w:t>
+      </w:r>
+      <w:r>
+        <w:rPr>
+          <w:rFonts w:ascii="Calibri" w:hAnsi="Calibri" w:eastAsia="Calibri" w:cs="Calibri"/>
+          <w:sz w:val="24"/>
+          <w:szCs w:val="24"/>
+        </w:rPr>
+        <w:t xml:space="preserve"> function call result.</w:t>
+      </w:r>
+      <w:r>
+        <w:rPr>
+          <w:rFonts w:ascii="Calibri" w:hAnsi="Calibri" w:eastAsia="Calibri" w:cs="Calibri"/>
+          <w:sz w:val="24"/>
+          <w:szCs w:val="24"/>
+          <w:lang w:val="en-US"/>
+        </w:rPr>
+        <w:t xml:space="preserve"> Note: </w:t>
+      </w:r>
+      <w:r>
+        <w:rPr>
+          <w:rFonts w:ascii="Calibri" w:hAnsi="Calibri" w:eastAsia="Calibri" w:cs="Calibri"/>
+          <w:i/>
+          <w:iCs/>
+          <w:sz w:val="24"/>
+          <w:szCs w:val="24"/>
+          <w:lang w:val="en-US"/>
+        </w:rPr>
+        <w:t>All the callbacks will be reachable in meeting process.</w:t>
+      </w:r>
+    </w:p>
+    <w:p>
+      <w:pPr>
+        <w:rPr>
+          <w:rFonts w:ascii="Arial" w:hAnsi="Arial" w:eastAsia="Arial" w:cs="Arial"/>
+          <w:sz w:val="24"/>
+          <w:szCs w:val="24"/>
+        </w:rPr>
+      </w:pPr>
+    </w:p>
+    <w:p>
+      <w:pPr>
+        <w:rPr>
+          <w:rFonts w:ascii="Arial" w:hAnsi="Arial" w:eastAsia="Arial" w:cs="Arial"/>
+          <w:sz w:val="24"/>
+          <w:szCs w:val="24"/>
+        </w:rPr>
+      </w:pPr>
+    </w:p>
+    <w:p>
+      <w:pPr>
+        <w:rPr>
+          <w:rFonts w:ascii="Arial" w:hAnsi="Arial" w:eastAsia="Arial" w:cs="Arial"/>
+          <w:sz w:val="24"/>
+          <w:szCs w:val="24"/>
+        </w:rPr>
+      </w:pPr>
+    </w:p>
+    <w:p>
+      <w:pPr>
+        <w:rPr>
+          <w:rFonts w:ascii="Arial" w:hAnsi="Arial" w:eastAsia="Arial" w:cs="Arial"/>
+          <w:sz w:val="24"/>
+          <w:szCs w:val="24"/>
+        </w:rPr>
+      </w:pPr>
+    </w:p>
+    <w:p>
+      <w:pPr>
+        <w:numPr>
+          <w:ilvl w:val="0"/>
+          <w:numId w:val="17"/>
+        </w:numPr>
+        <w:rPr>
+          <w:rFonts w:ascii="Arial" w:hAnsi="Arial" w:eastAsia="Arial" w:cs="Arial"/>
+          <w:b/>
+          <w:bCs/>
+          <w:sz w:val="32"/>
+          <w:szCs w:val="32"/>
+          <w:lang w:val="en-US"/>
+        </w:rPr>
+      </w:pPr>
+      <w:r>
+        <w:rPr>
+          <w:rFonts w:ascii="Arial" w:hAnsi="Arial" w:eastAsia="Arial" w:cs="Arial"/>
+          <w:b/>
+          <w:bCs/>
+          <w:sz w:val="32"/>
+          <w:szCs w:val="32"/>
+          <w:lang w:val="en-US"/>
+        </w:rPr>
+        <w:t>Enable sharing file from google drive in meeting.</w:t>
+      </w:r>
+    </w:p>
+    <w:p>
+      <w:pPr>
+        <w:numPr>
+          <w:ilvl w:val="0"/>
+          <w:numId w:val="0"/>
+        </w:numPr>
+        <w:rPr>
+          <w:rFonts w:ascii="Arial" w:hAnsi="Arial" w:eastAsia="Arial" w:cs="Arial"/>
+          <w:b/>
+          <w:bCs/>
+          <w:sz w:val="32"/>
+          <w:szCs w:val="32"/>
+          <w:lang w:val="en-US"/>
+        </w:rPr>
+      </w:pPr>
+    </w:p>
+    <w:p>
+      <w:pPr>
+        <w:numPr>
+          <w:ilvl w:val="0"/>
+          <w:numId w:val="0"/>
+        </w:numPr>
+        <w:ind w:firstLine="720" w:firstLineChars="0"/>
+        <w:rPr>
+          <w:rFonts w:ascii="Arial" w:hAnsi="Arial" w:eastAsia="Arial" w:cs="Arial"/>
+          <w:b/>
+          <w:bCs/>
+          <w:sz w:val="32"/>
+          <w:szCs w:val="32"/>
+          <w:lang w:val="en-US"/>
+        </w:rPr>
+      </w:pPr>
+      <w:r>
+        <w:rPr>
+          <w:rFonts w:ascii="Arial" w:hAnsi="Arial" w:eastAsia="Arial" w:cs="Arial"/>
+          <w:b/>
+          <w:bCs/>
+          <w:sz w:val="32"/>
+          <w:szCs w:val="32"/>
+          <w:lang w:val="en-US"/>
+        </w:rPr>
+        <w:t>Dependency JARS:</w:t>
+      </w:r>
+    </w:p>
+    <w:p>
+      <w:pPr>
+        <w:keepNext w:val="0"/>
+        <w:keepLines w:val="0"/>
+        <w:widowControl/>
+        <w:suppressLineNumbers w:val="0"/>
+        <w:jc w:val="left"/>
+      </w:pPr>
+      <w:r>
+        <w:rPr>
+          <w:rFonts w:ascii="宋体" w:hAnsi="宋体" w:eastAsia="宋体" w:cs="宋体"/>
+          <w:kern w:val="0"/>
+          <w:sz w:val="24"/>
+          <w:szCs w:val="24"/>
+          <w:lang w:val="en-US" w:eastAsia="zh-CN" w:bidi="ar"/>
+        </w:rPr>
+        <w:fldChar w:fldCharType="begin"/>
+      </w:r>
+      <w:r>
+        <w:rPr>
+          <w:rFonts w:ascii="宋体" w:hAnsi="宋体" w:eastAsia="宋体" w:cs="宋体"/>
+          <w:kern w:val="0"/>
+          <w:sz w:val="24"/>
+          <w:szCs w:val="24"/>
+          <w:lang w:val="en-US" w:eastAsia="zh-CN" w:bidi="ar"/>
+        </w:rPr>
+        <w:instrText xml:space="preserve">INCLUDEPICTURE \d "C:\\Users\\Jacky\\AppData\\Roaming\\Tencent\\Users\\1635850569\\QQ\\WinTemp\\RichOle\\K3SRGT10B99XN(X$WA{G[TM.png" \* MERGEFORMATINET </w:instrText>
+      </w:r>
+      <w:r>
+        <w:rPr>
+          <w:rFonts w:ascii="宋体" w:hAnsi="宋体" w:eastAsia="宋体" w:cs="宋体"/>
+          <w:kern w:val="0"/>
+          <w:sz w:val="24"/>
+          <w:szCs w:val="24"/>
+          <w:lang w:val="en-US" w:eastAsia="zh-CN" w:bidi="ar"/>
+        </w:rPr>
+        <w:fldChar w:fldCharType="separate"/>
+      </w:r>
+      <w:r>
+        <w:rPr>
+          <w:rFonts w:ascii="宋体" w:hAnsi="宋体" w:eastAsia="宋体" w:cs="宋体"/>
+          <w:kern w:val="0"/>
+          <w:sz w:val="24"/>
+          <w:szCs w:val="24"/>
+          <w:lang w:val="en-US" w:eastAsia="zh-CN" w:bidi="ar"/>
+        </w:rPr>
+        <w:drawing>
+          <wp:inline distT="0" distB="0" distL="114300" distR="114300">
+            <wp:extent cx="5038725" cy="2105025"/>
+            <wp:effectExtent l="0" t="0" r="5715" b="13335"/>
+            <wp:docPr id="26" name="图片 2" descr="IMG_256"/>
+            <wp:cNvGraphicFramePr>
+              <a:graphicFrameLocks xmlns:a="http://schemas.openxmlformats.org/drawingml/2006/main" noChangeAspect="1"/>
+            </wp:cNvGraphicFramePr>
+            <a:graphic xmlns:a="http://schemas.openxmlformats.org/drawingml/2006/main">
+              <a:graphicData uri="http://schemas.openxmlformats.org/drawingml/2006/picture">
+                <pic:pic xmlns:pic="http://schemas.openxmlformats.org/drawingml/2006/picture">
+                  <pic:nvPicPr>
+                    <pic:cNvPr id="26" name="图片 2" descr="IMG_256"/>
+                    <pic:cNvPicPr>
+                      <a:picLocks noChangeAspect="1"/>
+                    </pic:cNvPicPr>
+                  </pic:nvPicPr>
+                  <pic:blipFill>
+                    <a:blip r:embed="rId11"/>
+                    <a:stretch>
+                      <a:fillRect/>
+                    </a:stretch>
+                  </pic:blipFill>
+                  <pic:spPr>
+                    <a:xfrm>
+                      <a:off x="0" y="0"/>
+                      <a:ext cx="5038725" cy="2105025"/>
+                    </a:xfrm>
+                    <a:prstGeom prst="rect">
+                      <a:avLst/>
+                    </a:prstGeom>
+                    <a:noFill/>
+                    <a:ln w="9525">
+                      <a:noFill/>
+                    </a:ln>
+                  </pic:spPr>
+                </pic:pic>
+              </a:graphicData>
+            </a:graphic>
+          </wp:inline>
+        </w:drawing>
+      </w:r>
+      <w:r>
+        <w:rPr>
+          <w:rFonts w:ascii="宋体" w:hAnsi="宋体" w:eastAsia="宋体" w:cs="宋体"/>
+          <w:kern w:val="0"/>
+          <w:sz w:val="24"/>
+          <w:szCs w:val="24"/>
+          <w:lang w:val="en-US" w:eastAsia="zh-CN" w:bidi="ar"/>
+        </w:rPr>
+        <w:fldChar w:fldCharType="end"/>
+      </w:r>
+    </w:p>
+    <w:p>
+      <w:pPr>
+        <w:numPr>
+          <w:ilvl w:val="0"/>
+          <w:numId w:val="0"/>
+        </w:numPr>
+        <w:rPr>
+          <w:rFonts w:ascii="Arial" w:hAnsi="Arial" w:eastAsia="Arial" w:cs="Arial"/>
+          <w:b/>
+          <w:bCs/>
+          <w:sz w:val="32"/>
+          <w:szCs w:val="32"/>
+          <w:lang w:val="en-US"/>
+        </w:rPr>
+      </w:pPr>
+    </w:p>
+    <w:p>
+      <w:pPr>
+        <w:rPr>
+          <w:rFonts w:ascii="Arial" w:hAnsi="Arial" w:eastAsia="Arial" w:cs="Arial"/>
+          <w:sz w:val="24"/>
+          <w:szCs w:val="24"/>
+        </w:rPr>
+      </w:pPr>
+    </w:p>
+    <w:p>
+      <w:pPr>
+        <w:ind w:firstLine="720" w:firstLineChars="0"/>
+        <w:rPr>
+          <w:rFonts w:ascii="Arial" w:hAnsi="Arial" w:eastAsia="Arial" w:cs="Arial"/>
+          <w:sz w:val="24"/>
+          <w:szCs w:val="24"/>
+          <w:lang w:val="en-US"/>
+        </w:rPr>
+      </w:pPr>
+      <w:r>
+        <w:rPr>
+          <w:rFonts w:hint="default" w:eastAsia="Times New Roman"/>
+          <w:b/>
+          <w:bCs/>
+          <w:sz w:val="27"/>
+          <w:szCs w:val="27"/>
+          <w:lang w:val="en-US"/>
+        </w:rPr>
+        <w:t xml:space="preserve">Goolg Auth </w:t>
+      </w:r>
+      <w:r>
+        <w:rPr>
+          <w:rFonts w:hint="default" w:eastAsia="Times New Roman"/>
+          <w:b/>
+          <w:bCs/>
+          <w:sz w:val="27"/>
+          <w:szCs w:val="27"/>
+        </w:rPr>
+        <w:t>Process:</w:t>
+      </w:r>
+    </w:p>
+    <w:p>
+      <w:pPr>
+        <w:rPr>
+          <w:rFonts w:ascii="Arial" w:hAnsi="Arial" w:eastAsia="Arial" w:cs="Arial"/>
+          <w:sz w:val="24"/>
+          <w:szCs w:val="24"/>
+          <w:lang w:val="en-US"/>
+        </w:rPr>
+      </w:pPr>
+    </w:p>
+    <w:p>
+      <w:pPr>
+        <w:spacing w:line="313" w:lineRule="auto"/>
+        <w:ind w:right="860"/>
+        <w:rPr>
+          <w:rFonts w:ascii="Calibri" w:hAnsi="Calibri" w:eastAsia="Calibri" w:cs="Calibri"/>
+          <w:lang w:val="en-US"/>
+        </w:rPr>
+      </w:pPr>
+      <w:r>
+        <w:rPr>
+          <w:rFonts w:ascii="Calibri" w:hAnsi="Calibri" w:eastAsia="Calibri" w:cs="Calibri"/>
+          <w:lang w:val="en-US"/>
+        </w:rPr>
+        <w:t xml:space="preserve">- </w:t>
+      </w:r>
+      <w:r>
+        <w:rPr>
+          <w:rFonts w:hint="default" w:ascii="Calibri" w:hAnsi="Calibri" w:eastAsia="Calibri" w:cs="Calibri"/>
+          <w:b/>
+          <w:bCs/>
+          <w:lang w:val="en-US"/>
+        </w:rPr>
+        <w:t>Call ZoomSdk interface to set  your google android appliction client id  and redirect url</w:t>
+      </w:r>
+    </w:p>
+    <w:p>
+      <w:pPr>
+        <w:spacing w:line="313" w:lineRule="auto"/>
+        <w:ind w:left="720" w:leftChars="0" w:right="860" w:firstLine="720" w:firstLineChars="0"/>
+        <w:rPr>
+          <w:rFonts w:hint="eastAsia" w:ascii="Courier New" w:hAnsi="Courier New"/>
+          <w:color w:val="000000"/>
+          <w:sz w:val="20"/>
+          <w:highlight w:val="white"/>
+        </w:rPr>
+      </w:pPr>
+      <w:r>
+        <w:rPr>
+          <w:rFonts w:hint="eastAsia" w:ascii="Courier New" w:hAnsi="Courier New"/>
+          <w:color w:val="000000"/>
+          <w:sz w:val="20"/>
+          <w:highlight w:val="white"/>
+        </w:rPr>
+        <w:t>ZoomSDK sdk = ZoomSDK.</w:t>
+      </w:r>
+      <w:r>
+        <w:rPr>
+          <w:rFonts w:hint="eastAsia" w:ascii="Courier New" w:hAnsi="Courier New"/>
+          <w:i/>
+          <w:color w:val="000000"/>
+          <w:sz w:val="20"/>
+          <w:highlight w:val="white"/>
+        </w:rPr>
+        <w:t>getInstance</w:t>
+      </w:r>
+      <w:r>
+        <w:rPr>
+          <w:rFonts w:hint="eastAsia" w:ascii="Courier New" w:hAnsi="Courier New"/>
+          <w:color w:val="000000"/>
+          <w:sz w:val="20"/>
+          <w:highlight w:val="white"/>
+        </w:rPr>
+        <w:t>();</w:t>
+      </w:r>
+    </w:p>
+    <w:p>
+      <w:pPr>
+        <w:spacing w:line="313" w:lineRule="auto"/>
+        <w:ind w:left="720" w:leftChars="0" w:right="860" w:firstLine="720" w:firstLineChars="0"/>
+        <w:rPr>
+          <w:rFonts w:hint="default" w:ascii="Courier New" w:hAnsi="Courier New"/>
+          <w:color w:val="000000"/>
+          <w:sz w:val="20"/>
+          <w:u w:val="none"/>
+          <w:lang w:val="en-US"/>
+        </w:rPr>
+      </w:pPr>
+      <w:r>
+        <w:rPr>
+          <w:rFonts w:hint="eastAsia" w:ascii="Courier New" w:hAnsi="Courier New"/>
+          <w:color w:val="000000"/>
+          <w:sz w:val="20"/>
+          <w:u w:val="none"/>
+        </w:rPr>
+        <w:t>sdk.</w:t>
+      </w:r>
+      <w:r>
+        <w:rPr>
+          <w:rFonts w:hint="eastAsia" w:ascii="Courier New" w:hAnsi="Courier New"/>
+          <w:strike/>
+          <w:color w:val="000000"/>
+          <w:sz w:val="20"/>
+          <w:u w:val="none"/>
+        </w:rPr>
+        <w:t>setGoogleDriveInfo</w:t>
+      </w:r>
+      <w:r>
+        <w:rPr>
+          <w:rFonts w:hint="eastAsia" w:ascii="Courier New" w:hAnsi="Courier New"/>
+          <w:color w:val="000000"/>
+          <w:sz w:val="20"/>
+          <w:u w:val="none"/>
+        </w:rPr>
+        <w:t>(</w:t>
+      </w:r>
+      <w:r>
+        <w:rPr>
+          <w:rFonts w:hint="default" w:ascii="Courier New" w:hAnsi="Courier New"/>
+          <w:color w:val="000000"/>
+          <w:sz w:val="20"/>
+          <w:u w:val="none"/>
+          <w:lang w:val="en-US"/>
+        </w:rPr>
+        <w:t>this, CLIENT_ID</w:t>
+      </w:r>
+    </w:p>
+    <w:p>
+      <w:pPr>
+        <w:spacing w:line="313" w:lineRule="auto"/>
+        <w:ind w:left="4320" w:leftChars="0" w:right="860" w:firstLine="720" w:firstLineChars="0"/>
+        <w:rPr>
+          <w:rFonts w:hint="default" w:ascii="Courier New" w:hAnsi="Courier New"/>
+          <w:color w:val="000000"/>
+          <w:sz w:val="20"/>
+          <w:u w:val="none"/>
+          <w:lang w:val="en-US"/>
+        </w:rPr>
+      </w:pPr>
+      <w:r>
+        <w:rPr>
+          <w:rFonts w:hint="default" w:ascii="Courier New" w:hAnsi="Courier New"/>
+          <w:color w:val="000000"/>
+          <w:sz w:val="20"/>
+          <w:u w:val="none"/>
+          <w:lang w:val="en-US"/>
+        </w:rPr>
+        <w:t>,REDIRECT_URI);</w:t>
+      </w:r>
+    </w:p>
+    <w:p>
+      <w:pPr>
+        <w:spacing w:line="313" w:lineRule="auto"/>
+        <w:ind w:left="4320" w:leftChars="0" w:right="860" w:firstLine="720" w:firstLineChars="0"/>
+        <w:rPr>
+          <w:rFonts w:hint="default" w:ascii="Courier New" w:hAnsi="Courier New"/>
+          <w:color w:val="000000"/>
+          <w:sz w:val="20"/>
+          <w:u w:val="none"/>
+          <w:lang w:val="en-US"/>
+        </w:rPr>
+      </w:pPr>
+    </w:p>
+    <w:p>
+      <w:pPr>
+        <w:spacing w:line="313" w:lineRule="auto"/>
+        <w:ind w:right="860"/>
+        <w:rPr>
+          <w:rFonts w:hint="default" w:ascii="Courier New" w:hAnsi="Courier New"/>
+          <w:b/>
+          <w:bCs/>
+          <w:color w:val="000000"/>
+          <w:sz w:val="18"/>
+          <w:szCs w:val="18"/>
+          <w:u w:val="none"/>
+          <w:lang w:val="en-US"/>
+        </w:rPr>
+      </w:pPr>
+      <w:r>
+        <w:rPr>
+          <w:rFonts w:hint="default" w:ascii="Courier New" w:hAnsi="Courier New"/>
+          <w:b/>
+          <w:bCs/>
+          <w:color w:val="000000"/>
+          <w:sz w:val="18"/>
+          <w:szCs w:val="18"/>
+          <w:u w:val="none"/>
+          <w:lang w:val="en-US"/>
+        </w:rPr>
+        <w:t>CLIENT_ID, REDIRECT_URI:</w:t>
+      </w:r>
+    </w:p>
+    <w:p>
+      <w:pPr>
+        <w:spacing w:line="313" w:lineRule="auto"/>
+        <w:ind w:right="860"/>
+        <w:rPr>
+          <w:rFonts w:hint="default" w:ascii="Courier New" w:hAnsi="Courier New"/>
+          <w:b/>
+          <w:bCs/>
+          <w:color w:val="000000"/>
+          <w:sz w:val="18"/>
+          <w:szCs w:val="18"/>
+          <w:u w:val="none"/>
+          <w:lang w:val="en-US"/>
+        </w:rPr>
+      </w:pPr>
+    </w:p>
+    <w:p>
+      <w:pPr>
+        <w:spacing w:line="313" w:lineRule="auto"/>
+        <w:ind w:right="860"/>
+        <w:rPr>
+          <w:rFonts w:hint="default" w:ascii="Courier New" w:hAnsi="Courier New"/>
+          <w:b/>
+          <w:bCs/>
+          <w:color w:val="000000"/>
+          <w:sz w:val="18"/>
+          <w:szCs w:val="18"/>
+          <w:u w:val="none"/>
+          <w:lang w:val="en-US"/>
+        </w:rPr>
+      </w:pPr>
+    </w:p>
+    <w:p>
+      <w:pPr>
+        <w:spacing w:line="313" w:lineRule="auto"/>
+        <w:ind w:right="860"/>
+        <w:rPr>
+          <w:rFonts w:hint="default" w:ascii="Courier New" w:hAnsi="Courier New"/>
+          <w:b/>
+          <w:bCs/>
+          <w:color w:val="000000"/>
+          <w:sz w:val="18"/>
+          <w:szCs w:val="18"/>
+          <w:u w:val="none"/>
+          <w:lang w:val="en-US"/>
+        </w:rPr>
+      </w:pPr>
+    </w:p>
+    <w:p>
+      <w:pPr>
+        <w:spacing w:line="313" w:lineRule="auto"/>
+        <w:ind w:right="860"/>
+        <w:rPr>
+          <w:rFonts w:hint="default" w:ascii="Courier New" w:hAnsi="Courier New"/>
+          <w:b/>
+          <w:bCs/>
+          <w:color w:val="000000"/>
+          <w:sz w:val="18"/>
+          <w:szCs w:val="18"/>
+          <w:u w:val="none"/>
+          <w:lang w:val="en-US"/>
+        </w:rPr>
+      </w:pPr>
+    </w:p>
+    <w:p>
+      <w:pPr>
+        <w:rPr>
+          <w:rFonts w:ascii="Arial" w:hAnsi="Arial" w:eastAsia="Arial" w:cs="Arial"/>
+          <w:sz w:val="24"/>
+          <w:szCs w:val="24"/>
+          <w:lang w:val="en-US"/>
+        </w:rPr>
+      </w:pPr>
+      <w:r>
+        <w:rPr>
+          <w:rFonts w:ascii="Arial" w:hAnsi="Arial" w:eastAsia="Arial" w:cs="Arial"/>
+          <w:sz w:val="24"/>
+          <w:szCs w:val="24"/>
+          <w:lang w:val="en-US"/>
+        </w:rPr>
+        <w:t>15</w:t>
+      </w:r>
+    </w:p>
+    <w:p>
+      <w:pPr>
+        <w:ind w:left="4040"/>
+        <w:rPr>
+          <w:rFonts w:eastAsia="Times New Roman"/>
+          <w:i/>
+          <w:iCs/>
+          <w:color w:val="808080"/>
+          <w:sz w:val="21"/>
+          <w:szCs w:val="21"/>
+        </w:rPr>
+      </w:pPr>
+      <w:r>
+        <w:rPr>
+          <w:sz w:val="20"/>
+          <w:szCs w:val="20"/>
+          <w:lang w:eastAsia="zh-CN"/>
+        </w:rPr>
+        <w:drawing>
+          <wp:anchor distT="0" distB="0" distL="114300" distR="114300" simplePos="0" relativeHeight="251784192" behindDoc="1" locked="0" layoutInCell="0" allowOverlap="1">
+            <wp:simplePos x="0" y="0"/>
+            <wp:positionH relativeFrom="page">
+              <wp:posOffset>979805</wp:posOffset>
+            </wp:positionH>
+            <wp:positionV relativeFrom="page">
+              <wp:posOffset>904875</wp:posOffset>
+            </wp:positionV>
+            <wp:extent cx="350520" cy="350520"/>
+            <wp:effectExtent l="0" t="0" r="0" b="0"/>
+            <wp:wrapNone/>
+            <wp:docPr id="27" name="Picture 17"/>
+            <wp:cNvGraphicFramePr>
+              <a:graphicFrameLocks xmlns:a="http://schemas.openxmlformats.org/drawingml/2006/main" noChangeAspect="1"/>
+            </wp:cNvGraphicFramePr>
+            <a:graphic xmlns:a="http://schemas.openxmlformats.org/drawingml/2006/main">
+              <a:graphicData uri="http://schemas.openxmlformats.org/drawingml/2006/picture">
+                <pic:pic xmlns:pic="http://schemas.openxmlformats.org/drawingml/2006/picture">
+                  <pic:nvPicPr>
+                    <pic:cNvPr id="27" name="Picture 17"/>
+                    <pic:cNvPicPr>
+                      <a:picLocks noChangeAspect="1" noChangeArrowheads="1"/>
+                    </pic:cNvPicPr>
+                  </pic:nvPicPr>
+                  <pic:blipFill>
+                    <a:blip r:embed="rId4">
+                      <a:clrChange>
+                        <a:clrFrom>
+                          <a:srgbClr val="FFFFFF"/>
+                        </a:clrFrom>
+                        <a:clrTo>
+                          <a:srgbClr val="FFFFFF">
+                            <a:alpha val="0"/>
+                          </a:srgbClr>
+                        </a:clrTo>
+                      </a:clrChange>
+                    </a:blip>
+                    <a:srcRect/>
+                    <a:stretch>
+                      <a:fillRect/>
+                    </a:stretch>
+                  </pic:blipFill>
+                  <pic:spPr>
+                    <a:xfrm>
+                      <a:off x="0" y="0"/>
+                      <a:ext cx="350520" cy="350520"/>
+                    </a:xfrm>
+                    <a:prstGeom prst="rect">
+                      <a:avLst/>
+                    </a:prstGeom>
+                    <a:noFill/>
+                  </pic:spPr>
+                </pic:pic>
+              </a:graphicData>
+            </a:graphic>
+          </wp:anchor>
+        </w:drawing>
+      </w:r>
+    </w:p>
+    <w:p>
+      <w:pPr>
+        <w:ind w:left="4040"/>
+        <w:rPr>
+          <w:sz w:val="20"/>
+          <w:szCs w:val="20"/>
+        </w:rPr>
+      </w:pPr>
+      <w:r>
+        <w:rPr>
+          <w:sz w:val="20"/>
+          <w:szCs w:val="20"/>
+          <w:lang w:eastAsia="zh-CN"/>
+        </w:rPr>
+        <w:drawing>
+          <wp:anchor distT="0" distB="0" distL="114300" distR="114300" simplePos="0" relativeHeight="251761664" behindDoc="1" locked="0" layoutInCell="0" allowOverlap="1">
+            <wp:simplePos x="0" y="0"/>
+            <wp:positionH relativeFrom="page">
+              <wp:posOffset>986155</wp:posOffset>
+            </wp:positionH>
+            <wp:positionV relativeFrom="page">
+              <wp:posOffset>904875</wp:posOffset>
+            </wp:positionV>
+            <wp:extent cx="350520" cy="350520"/>
+            <wp:effectExtent l="0" t="0" r="0" b="0"/>
+            <wp:wrapNone/>
+            <wp:docPr id="28" name="Picture 18"/>
+            <wp:cNvGraphicFramePr>
+              <a:graphicFrameLocks xmlns:a="http://schemas.openxmlformats.org/drawingml/2006/main" noChangeAspect="1"/>
+            </wp:cNvGraphicFramePr>
+            <a:graphic xmlns:a="http://schemas.openxmlformats.org/drawingml/2006/main">
+              <a:graphicData uri="http://schemas.openxmlformats.org/drawingml/2006/picture">
+                <pic:pic xmlns:pic="http://schemas.openxmlformats.org/drawingml/2006/picture">
+                  <pic:nvPicPr>
+                    <pic:cNvPr id="28" name="Picture 18"/>
+                    <pic:cNvPicPr>
+                      <a:picLocks noChangeAspect="1" noChangeArrowheads="1"/>
+                    </pic:cNvPicPr>
+                  </pic:nvPicPr>
+                  <pic:blipFill>
+                    <a:blip r:embed="rId4">
+                      <a:clrChange>
+                        <a:clrFrom>
+                          <a:srgbClr val="FFFFFF"/>
+                        </a:clrFrom>
+                        <a:clrTo>
+                          <a:srgbClr val="FFFFFF">
+                            <a:alpha val="0"/>
+                          </a:srgbClr>
+                        </a:clrTo>
+                      </a:clrChange>
+                    </a:blip>
+                    <a:srcRect/>
+                    <a:stretch>
+                      <a:fillRect/>
+                    </a:stretch>
+                  </pic:blipFill>
+                  <pic:spPr>
+                    <a:xfrm>
+                      <a:off x="0" y="0"/>
+                      <a:ext cx="350520" cy="350520"/>
+                    </a:xfrm>
+                    <a:prstGeom prst="rect">
+                      <a:avLst/>
+                    </a:prstGeom>
+                    <a:noFill/>
+                  </pic:spPr>
+                </pic:pic>
+              </a:graphicData>
+            </a:graphic>
+          </wp:anchor>
+        </w:drawing>
+      </w:r>
+      <w:r>
+        <w:rPr>
+          <w:rFonts w:eastAsia="Times New Roman"/>
+          <w:i/>
+          <w:iCs/>
+          <w:color w:val="808080"/>
+          <w:sz w:val="21"/>
+          <w:szCs w:val="21"/>
+        </w:rPr>
+        <w:t>Zoom Android-RTC-Stack</w:t>
+      </w:r>
+    </w:p>
+    <w:p>
+      <w:pPr>
+        <w:spacing w:line="313" w:lineRule="auto"/>
+        <w:ind w:right="860"/>
+        <w:rPr>
+          <w:rFonts w:hint="default" w:ascii="Courier New" w:hAnsi="Courier New"/>
+          <w:b/>
+          <w:bCs/>
+          <w:color w:val="000000"/>
+          <w:sz w:val="18"/>
+          <w:szCs w:val="18"/>
+          <w:u w:val="none"/>
+          <w:lang w:val="en-US"/>
+        </w:rPr>
+      </w:pPr>
+    </w:p>
+    <w:p>
+      <w:pPr>
+        <w:spacing w:line="313" w:lineRule="auto"/>
+        <w:ind w:right="860"/>
+        <w:rPr>
+          <w:rStyle w:val="4"/>
+          <w:rFonts w:hint="eastAsia" w:ascii="Calibri" w:hAnsi="Calibri" w:eastAsia="Calibri" w:cs="Calibri"/>
+          <w:sz w:val="18"/>
+          <w:szCs w:val="18"/>
+          <w:lang w:val="en-US"/>
+        </w:rPr>
+      </w:pPr>
+      <w:r>
+        <w:rPr>
+          <w:rFonts w:hint="default" w:ascii="Calibri" w:hAnsi="Calibri" w:eastAsia="Calibri" w:cs="Calibri"/>
+          <w:sz w:val="20"/>
+          <w:szCs w:val="20"/>
+          <w:lang w:val="en-US"/>
+        </w:rPr>
+        <w:t>R</w:t>
+      </w:r>
+      <w:r>
+        <w:rPr>
+          <w:rFonts w:hint="eastAsia" w:ascii="Calibri" w:hAnsi="Calibri" w:eastAsia="Calibri" w:cs="Calibri"/>
+          <w:sz w:val="20"/>
+          <w:szCs w:val="20"/>
+          <w:lang w:val="en-US"/>
+        </w:rPr>
+        <w:t xml:space="preserve">egister your application on Google API console and get your </w:t>
+      </w:r>
+      <w:r>
+        <w:rPr>
+          <w:rFonts w:hint="default" w:ascii="Calibri" w:hAnsi="Calibri" w:eastAsia="Calibri" w:cs="Calibri"/>
+          <w:sz w:val="20"/>
+          <w:szCs w:val="20"/>
+          <w:lang w:val="en-US"/>
+        </w:rPr>
+        <w:t xml:space="preserve">android application </w:t>
+      </w:r>
+      <w:r>
+        <w:rPr>
+          <w:rFonts w:hint="eastAsia" w:ascii="Calibri" w:hAnsi="Calibri" w:eastAsia="Calibri" w:cs="Calibri"/>
+          <w:sz w:val="20"/>
+          <w:szCs w:val="20"/>
+          <w:lang w:val="en-US"/>
+        </w:rPr>
+        <w:t xml:space="preserve">client ID </w:t>
+      </w:r>
+      <w:r>
+        <w:rPr>
+          <w:rFonts w:hint="default" w:ascii="Calibri" w:hAnsi="Calibri" w:eastAsia="Calibri" w:cs="Calibri"/>
+          <w:sz w:val="20"/>
+          <w:szCs w:val="20"/>
+          <w:lang w:val="en-US"/>
+        </w:rPr>
+        <w:t xml:space="preserve">and redirect uri </w:t>
+      </w:r>
+      <w:r>
+        <w:rPr>
+          <w:rFonts w:hint="eastAsia" w:ascii="Calibri" w:hAnsi="Calibri" w:eastAsia="Calibri" w:cs="Calibri"/>
+          <w:sz w:val="20"/>
+          <w:szCs w:val="20"/>
+          <w:lang w:val="en-US"/>
+        </w:rPr>
+        <w:t xml:space="preserve">from: </w:t>
+      </w:r>
+      <w:r>
+        <w:rPr>
+          <w:rStyle w:val="4"/>
+          <w:rFonts w:hint="eastAsia" w:ascii="Calibri" w:hAnsi="Calibri" w:eastAsia="Calibri" w:cs="Calibri"/>
+          <w:sz w:val="18"/>
+          <w:szCs w:val="18"/>
+          <w:lang w:val="en-US"/>
+        </w:rPr>
+        <w:fldChar w:fldCharType="begin"/>
+      </w:r>
+      <w:r>
+        <w:rPr>
+          <w:rStyle w:val="4"/>
+          <w:rFonts w:hint="eastAsia" w:ascii="Calibri" w:hAnsi="Calibri" w:eastAsia="Calibri" w:cs="Calibri"/>
+          <w:sz w:val="18"/>
+          <w:szCs w:val="18"/>
+          <w:lang w:val="en-US"/>
+        </w:rPr>
+        <w:instrText xml:space="preserve"> HYPERLINK "https://code.google.com/apis/console" </w:instrText>
+      </w:r>
+      <w:r>
+        <w:rPr>
+          <w:rStyle w:val="4"/>
+          <w:rFonts w:hint="eastAsia" w:ascii="Calibri" w:hAnsi="Calibri" w:eastAsia="Calibri" w:cs="Calibri"/>
+          <w:sz w:val="18"/>
+          <w:szCs w:val="18"/>
+          <w:lang w:val="en-US"/>
+        </w:rPr>
+        <w:fldChar w:fldCharType="separate"/>
+      </w:r>
+      <w:r>
+        <w:rPr>
+          <w:rStyle w:val="4"/>
+          <w:rFonts w:hint="eastAsia" w:ascii="Calibri" w:hAnsi="Calibri" w:eastAsia="Calibri" w:cs="Calibri"/>
+          <w:sz w:val="18"/>
+          <w:szCs w:val="18"/>
+          <w:lang w:val="en-US"/>
+        </w:rPr>
+        <w:t>https://code.google.com/apis/console</w:t>
+      </w:r>
+      <w:r>
+        <w:rPr>
+          <w:rStyle w:val="4"/>
+          <w:rFonts w:hint="eastAsia" w:ascii="Calibri" w:hAnsi="Calibri" w:eastAsia="Calibri" w:cs="Calibri"/>
+          <w:sz w:val="18"/>
+          <w:szCs w:val="18"/>
+          <w:lang w:val="en-US"/>
+        </w:rPr>
+        <w:fldChar w:fldCharType="end"/>
+      </w:r>
+    </w:p>
+    <w:p>
+      <w:pPr>
+        <w:spacing w:line="313" w:lineRule="auto"/>
+        <w:ind w:right="860"/>
+        <w:rPr>
+          <w:rFonts w:hint="default" w:ascii="Calibri" w:hAnsi="Calibri" w:eastAsia="Calibri" w:cs="Calibri"/>
+          <w:sz w:val="20"/>
+          <w:szCs w:val="20"/>
+          <w:lang w:val="en-US"/>
+        </w:rPr>
+      </w:pPr>
+      <w:r>
+        <w:rPr>
+          <w:rFonts w:hint="default" w:ascii="Calibri" w:hAnsi="Calibri" w:eastAsia="Calibri" w:cs="Calibri"/>
+          <w:sz w:val="20"/>
+          <w:szCs w:val="20"/>
+          <w:lang w:val="en-US"/>
+        </w:rPr>
+        <w:t xml:space="preserve">Zoom sdk use the information to get the </w:t>
+      </w:r>
+      <w:r>
+        <w:rPr>
+          <w:rFonts w:hint="eastAsia" w:ascii="Calibri" w:hAnsi="Calibri" w:eastAsia="Calibri" w:cs="Calibri"/>
+          <w:sz w:val="20"/>
+          <w:szCs w:val="20"/>
+          <w:lang w:val="en-US"/>
+        </w:rPr>
+        <w:t>Google</w:t>
+      </w:r>
+      <w:r>
+        <w:rPr>
+          <w:rFonts w:hint="default" w:ascii="Calibri" w:hAnsi="Calibri" w:eastAsia="Calibri" w:cs="Calibri"/>
+          <w:sz w:val="20"/>
+          <w:szCs w:val="20"/>
+          <w:lang w:val="en-US"/>
+        </w:rPr>
+        <w:t xml:space="preserve"> </w:t>
+      </w:r>
+      <w:r>
+        <w:rPr>
+          <w:rFonts w:hint="eastAsia" w:ascii="Calibri" w:hAnsi="Calibri" w:eastAsia="Calibri" w:cs="Calibri"/>
+          <w:sz w:val="20"/>
+          <w:szCs w:val="20"/>
+          <w:lang w:val="en-US"/>
+        </w:rPr>
+        <w:t>Credential</w:t>
+      </w:r>
+      <w:r>
+        <w:rPr>
+          <w:rFonts w:hint="default" w:ascii="Calibri" w:hAnsi="Calibri" w:eastAsia="Calibri" w:cs="Calibri"/>
+          <w:sz w:val="20"/>
+          <w:szCs w:val="20"/>
+          <w:lang w:val="en-US"/>
+        </w:rPr>
+        <w:t xml:space="preserve"> by authorize code.</w:t>
+      </w:r>
+    </w:p>
+    <w:p>
+      <w:pPr>
+        <w:spacing w:line="313" w:lineRule="auto"/>
+        <w:ind w:right="860"/>
+        <w:rPr>
+          <w:rFonts w:hint="default" w:ascii="Calibri" w:hAnsi="Calibri" w:eastAsia="Calibri" w:cs="Calibri"/>
+          <w:sz w:val="20"/>
+          <w:szCs w:val="20"/>
+          <w:lang w:val="en-US"/>
+        </w:rPr>
+      </w:pPr>
+    </w:p>
+    <w:p>
+      <w:pPr>
+        <w:spacing w:line="313" w:lineRule="auto"/>
+        <w:ind w:right="860"/>
+        <w:rPr>
+          <w:rStyle w:val="4"/>
+          <w:rFonts w:hint="eastAsia" w:ascii="Calibri" w:hAnsi="Calibri" w:eastAsia="Calibri" w:cs="Calibri"/>
+          <w:sz w:val="18"/>
+          <w:szCs w:val="18"/>
+          <w:lang w:val="en-US" w:eastAsia="zh-CN"/>
+        </w:rPr>
+      </w:pPr>
+      <w:r>
+        <w:rPr>
+          <w:rFonts w:hint="default" w:ascii="Calibri" w:hAnsi="Calibri" w:eastAsia="Calibri" w:cs="Calibri"/>
+          <w:b/>
+          <w:bCs/>
+          <w:sz w:val="20"/>
+          <w:szCs w:val="20"/>
+          <w:lang w:val="en-US"/>
+        </w:rPr>
+        <w:t xml:space="preserve">Redirect url </w:t>
+      </w:r>
+      <w:r>
+        <w:rPr>
+          <w:rFonts w:hint="default" w:ascii="Calibri" w:hAnsi="Calibri" w:eastAsia="Calibri" w:cs="Calibri"/>
+          <w:sz w:val="20"/>
+          <w:szCs w:val="20"/>
+          <w:lang w:val="en-US"/>
+        </w:rPr>
+        <w:t xml:space="preserve">: For use with requests from a web server. This is the path in your application that users are redirected to after they have authenticated with Google. The path will be appended with the authorization code for access. From: </w:t>
+      </w:r>
+      <w:r>
+        <w:rPr>
+          <w:rStyle w:val="4"/>
+          <w:rFonts w:hint="eastAsia" w:ascii="Calibri" w:hAnsi="Calibri" w:eastAsia="Calibri" w:cs="Calibri"/>
+          <w:sz w:val="18"/>
+          <w:szCs w:val="18"/>
+          <w:lang w:val="en-US" w:eastAsia="zh-CN"/>
+        </w:rPr>
+        <w:t xml:space="preserve"> </w:t>
+      </w:r>
+      <w:r>
+        <w:rPr>
+          <w:rStyle w:val="4"/>
+          <w:rFonts w:hint="eastAsia" w:ascii="Calibri" w:hAnsi="Calibri" w:eastAsia="Calibri" w:cs="Calibri"/>
+          <w:sz w:val="18"/>
+          <w:szCs w:val="18"/>
+          <w:lang w:val="en-US" w:eastAsia="zh-CN"/>
+        </w:rPr>
+        <w:fldChar w:fldCharType="begin"/>
+      </w:r>
+      <w:r>
+        <w:rPr>
+          <w:rStyle w:val="4"/>
+          <w:rFonts w:hint="eastAsia" w:ascii="Calibri" w:hAnsi="Calibri" w:eastAsia="Calibri" w:cs="Calibri"/>
+          <w:sz w:val="18"/>
+          <w:szCs w:val="18"/>
+          <w:lang w:val="en-US" w:eastAsia="zh-CN"/>
+        </w:rPr>
+        <w:instrText xml:space="preserve"> HYPERLINK "https://developers.google.com/identity/protocols/OAuth2InstalledApp" </w:instrText>
+      </w:r>
+      <w:r>
+        <w:rPr>
+          <w:rStyle w:val="4"/>
+          <w:rFonts w:hint="eastAsia" w:ascii="Calibri" w:hAnsi="Calibri" w:eastAsia="Calibri" w:cs="Calibri"/>
+          <w:sz w:val="18"/>
+          <w:szCs w:val="18"/>
+          <w:lang w:val="en-US" w:eastAsia="zh-CN"/>
+        </w:rPr>
+        <w:fldChar w:fldCharType="separate"/>
+      </w:r>
+      <w:r>
+        <w:rPr>
+          <w:rStyle w:val="4"/>
+          <w:rFonts w:hint="eastAsia" w:ascii="Calibri" w:hAnsi="Calibri" w:eastAsia="Calibri" w:cs="Calibri"/>
+          <w:sz w:val="18"/>
+          <w:szCs w:val="18"/>
+          <w:lang w:val="en-US" w:eastAsia="zh-CN"/>
+        </w:rPr>
+        <w:t>https://developers.google.com/identity/protocols/OAuth2InstalledApp</w:t>
+      </w:r>
+      <w:r>
+        <w:rPr>
+          <w:rStyle w:val="4"/>
+          <w:rFonts w:hint="eastAsia" w:ascii="Calibri" w:hAnsi="Calibri" w:eastAsia="Calibri" w:cs="Calibri"/>
+          <w:sz w:val="18"/>
+          <w:szCs w:val="18"/>
+          <w:lang w:val="en-US" w:eastAsia="zh-CN"/>
+        </w:rPr>
+        <w:fldChar w:fldCharType="end"/>
+      </w:r>
+    </w:p>
+    <w:p>
+      <w:pPr>
+        <w:spacing w:line="313" w:lineRule="auto"/>
+        <w:ind w:right="860"/>
+        <w:rPr>
+          <w:rFonts w:hint="default" w:ascii="Calibri" w:hAnsi="Calibri" w:eastAsia="Calibri" w:cs="Calibri"/>
+          <w:b/>
+          <w:bCs/>
+          <w:color w:val="FF0000"/>
+          <w:sz w:val="20"/>
+          <w:szCs w:val="20"/>
+          <w:lang w:val="en-US"/>
+        </w:rPr>
+      </w:pPr>
+      <w:r>
+        <w:rPr>
+          <w:rFonts w:hint="default" w:ascii="Calibri" w:hAnsi="Calibri" w:eastAsia="Calibri" w:cs="Calibri"/>
+          <w:sz w:val="20"/>
+          <w:szCs w:val="20"/>
+          <w:lang w:val="en-US" w:eastAsia="zh-CN"/>
+        </w:rPr>
+        <w:t xml:space="preserve">The Redirect url will be </w:t>
+      </w:r>
+      <w:r>
+        <w:rPr>
+          <w:rFonts w:hint="default" w:ascii="Calibri" w:hAnsi="Calibri" w:eastAsia="Calibri" w:cs="Calibri"/>
+          <w:b/>
+          <w:bCs/>
+          <w:color w:val="FF0000"/>
+          <w:sz w:val="20"/>
+          <w:szCs w:val="20"/>
+          <w:lang w:val="en-US"/>
+        </w:rPr>
+        <w:t>com.example.app:redirect_uri_path</w:t>
+      </w:r>
+    </w:p>
+    <w:p>
+      <w:pPr>
+        <w:spacing w:line="313" w:lineRule="auto"/>
+        <w:ind w:right="860"/>
+        <w:rPr>
+          <w:rFonts w:hint="default" w:ascii="Calibri" w:hAnsi="Calibri" w:eastAsia="Calibri" w:cs="Calibri"/>
+          <w:b/>
+          <w:bCs/>
+          <w:sz w:val="20"/>
+          <w:szCs w:val="20"/>
+          <w:lang w:val="en-US"/>
+        </w:rPr>
+      </w:pPr>
+    </w:p>
+    <w:p>
+      <w:pPr>
+        <w:spacing w:line="313" w:lineRule="auto"/>
+        <w:ind w:right="860"/>
+        <w:rPr>
+          <w:rFonts w:hint="default" w:ascii="Calibri" w:hAnsi="Calibri" w:eastAsia="Calibri" w:cs="Calibri"/>
+          <w:b/>
+          <w:bCs/>
+          <w:sz w:val="20"/>
+          <w:szCs w:val="20"/>
+          <w:lang w:val="en-US"/>
+        </w:rPr>
+      </w:pPr>
+      <w:r>
+        <w:rPr>
+          <w:rFonts w:hint="default" w:ascii="Calibri" w:hAnsi="Calibri" w:eastAsia="Calibri" w:cs="Calibri"/>
+          <w:b/>
+          <w:bCs/>
+          <w:sz w:val="20"/>
+          <w:szCs w:val="20"/>
+          <w:lang w:val="en-US"/>
+        </w:rPr>
+        <w:t xml:space="preserve">com.example.app </w:t>
+      </w:r>
+      <w:r>
+        <w:rPr>
+          <w:rFonts w:hint="default" w:ascii="Calibri" w:hAnsi="Calibri" w:eastAsia="Calibri" w:cs="Calibri"/>
+          <w:sz w:val="20"/>
+          <w:szCs w:val="20"/>
+          <w:lang w:val="en-US" w:eastAsia="zh-CN"/>
+        </w:rPr>
+        <w:t xml:space="preserve">is your android application packcage name </w:t>
+      </w:r>
+    </w:p>
+    <w:p>
+      <w:pPr>
+        <w:spacing w:line="313" w:lineRule="auto"/>
+        <w:ind w:right="860"/>
+        <w:rPr>
+          <w:rFonts w:hint="eastAsia" w:ascii="Calibri" w:hAnsi="Calibri" w:eastAsia="Calibri" w:cs="Calibri"/>
+          <w:sz w:val="20"/>
+          <w:szCs w:val="20"/>
+          <w:lang w:val="en-US" w:eastAsia="zh-CN"/>
+        </w:rPr>
+      </w:pPr>
+      <w:r>
+        <w:rPr>
+          <w:rFonts w:hint="default" w:ascii="Calibri" w:hAnsi="Calibri" w:eastAsia="Calibri" w:cs="Calibri"/>
+          <w:b/>
+          <w:bCs/>
+          <w:sz w:val="20"/>
+          <w:szCs w:val="20"/>
+          <w:lang w:val="en-US" w:eastAsia="zh-CN"/>
+        </w:rPr>
+        <w:t>redirect_uri_path</w:t>
+      </w:r>
+      <w:r>
+        <w:rPr>
+          <w:rFonts w:hint="default" w:ascii="Calibri" w:hAnsi="Calibri" w:eastAsia="Calibri" w:cs="Calibri"/>
+          <w:sz w:val="20"/>
+          <w:szCs w:val="20"/>
+          <w:lang w:val="en-US" w:eastAsia="zh-CN"/>
+        </w:rPr>
+        <w:t> just set as</w:t>
+      </w:r>
+      <w:r>
+        <w:rPr>
+          <w:rFonts w:hint="default" w:ascii="Calibri" w:hAnsi="Calibri" w:eastAsia="Calibri" w:cs="Calibri"/>
+          <w:color w:val="FF0000"/>
+          <w:sz w:val="20"/>
+          <w:szCs w:val="20"/>
+          <w:lang w:val="en-US" w:eastAsia="zh-CN"/>
+        </w:rPr>
+        <w:t> /oauth2redirect</w:t>
+      </w:r>
+      <w:r>
+        <w:rPr>
+          <w:rFonts w:hint="default" w:ascii="Calibri" w:hAnsi="Calibri" w:eastAsia="Calibri" w:cs="Calibri"/>
+          <w:sz w:val="20"/>
+          <w:szCs w:val="20"/>
+          <w:lang w:val="en-US" w:eastAsia="zh-CN"/>
+        </w:rPr>
+        <w:t>.</w:t>
+      </w:r>
+    </w:p>
+    <w:p>
+      <w:pPr>
+        <w:spacing w:line="313" w:lineRule="auto"/>
+        <w:ind w:right="860"/>
+        <w:rPr>
+          <w:rFonts w:ascii="Calibri" w:hAnsi="Calibri" w:eastAsia="Calibri" w:cs="Calibri"/>
+          <w:lang w:val="en-US"/>
+        </w:rPr>
+      </w:pPr>
+    </w:p>
+    <w:p>
+      <w:pPr>
+        <w:spacing w:line="313" w:lineRule="auto"/>
+        <w:ind w:right="860"/>
+        <w:rPr>
+          <w:rFonts w:hint="default" w:ascii="Calibri" w:hAnsi="Calibri" w:eastAsia="Calibri" w:cs="Calibri"/>
+          <w:lang w:val="en-US"/>
+        </w:rPr>
+      </w:pPr>
+      <w:r>
+        <w:rPr>
+          <w:rFonts w:hint="default" w:ascii="Calibri" w:hAnsi="Calibri" w:eastAsia="Calibri" w:cs="Calibri"/>
+          <w:lang w:val="en-US"/>
+        </w:rPr>
+        <w:t>-</w:t>
+      </w:r>
+      <w:r>
+        <w:rPr>
+          <w:rFonts w:hint="default" w:ascii="Calibri" w:hAnsi="Calibri" w:eastAsia="Calibri" w:cs="Calibri"/>
+          <w:b/>
+          <w:bCs/>
+          <w:lang w:val="en-US"/>
+        </w:rPr>
+        <w:t xml:space="preserve"> Define GoogleAuthactivity in your project manifest to</w:t>
+      </w:r>
+      <w:r>
+        <w:rPr>
+          <w:rFonts w:hint="default" w:ascii="Calibri" w:hAnsi="Calibri" w:eastAsia="Calibri" w:cs="Calibri"/>
+          <w:b/>
+          <w:bCs/>
+        </w:rPr>
+        <w:t xml:space="preserve"> </w:t>
+      </w:r>
+      <w:r>
+        <w:rPr>
+          <w:rFonts w:hint="default" w:ascii="Calibri" w:hAnsi="Calibri" w:eastAsia="Calibri" w:cs="Calibri"/>
+          <w:b/>
+          <w:bCs/>
+          <w:lang w:val="en-US"/>
+        </w:rPr>
+        <w:t>handle the url scheme</w:t>
+      </w:r>
+    </w:p>
+    <w:p>
+      <w:pPr>
+        <w:spacing w:beforeLines="0" w:afterLines="0"/>
+        <w:jc w:val="left"/>
+        <w:rPr>
+          <w:rFonts w:hint="eastAsia" w:ascii="Courier New" w:hAnsi="Courier New"/>
+          <w:sz w:val="20"/>
+        </w:rPr>
+      </w:pPr>
+      <w:r>
+        <w:rPr>
+          <w:rFonts w:hint="eastAsia" w:ascii="Courier New" w:hAnsi="Courier New"/>
+          <w:color w:val="000000"/>
+          <w:sz w:val="20"/>
+        </w:rPr>
+        <w:t xml:space="preserve"> </w:t>
+      </w:r>
+      <w:r>
+        <w:rPr>
+          <w:rFonts w:hint="default" w:ascii="Courier New" w:hAnsi="Courier New"/>
+          <w:color w:val="000000"/>
+          <w:sz w:val="20"/>
+          <w:lang w:val="en-US"/>
+        </w:rPr>
+        <w:tab/>
+      </w:r>
+      <w:r>
+        <w:rPr>
+          <w:rFonts w:hint="eastAsia" w:ascii="Courier New" w:hAnsi="Courier New"/>
+          <w:color w:val="008080"/>
+          <w:sz w:val="20"/>
+        </w:rPr>
+        <w:t>&lt;</w:t>
+      </w:r>
+      <w:r>
+        <w:rPr>
+          <w:rFonts w:hint="eastAsia" w:ascii="Courier New" w:hAnsi="Courier New"/>
+          <w:color w:val="3F7F7F"/>
+          <w:sz w:val="20"/>
+        </w:rPr>
+        <w:t>activity</w:t>
+      </w:r>
+    </w:p>
+    <w:p>
+      <w:pPr>
+        <w:spacing w:beforeLines="0" w:afterLines="0"/>
+        <w:jc w:val="left"/>
+        <w:rPr>
+          <w:rFonts w:hint="eastAsia" w:ascii="Courier New" w:hAnsi="Courier New"/>
+          <w:sz w:val="20"/>
+        </w:rPr>
+      </w:pPr>
+      <w:r>
+        <w:rPr>
+          <w:rFonts w:hint="eastAsia" w:ascii="Courier New" w:hAnsi="Courier New"/>
+          <w:sz w:val="20"/>
+        </w:rPr>
+        <w:t xml:space="preserve">            </w:t>
+      </w:r>
+      <w:r>
+        <w:rPr>
+          <w:rFonts w:hint="eastAsia" w:ascii="Courier New" w:hAnsi="Courier New"/>
+          <w:color w:val="7F007F"/>
+          <w:sz w:val="20"/>
+        </w:rPr>
+        <w:t>android:name</w:t>
+      </w:r>
+      <w:r>
+        <w:rPr>
+          <w:rFonts w:hint="eastAsia" w:ascii="Courier New" w:hAnsi="Courier New"/>
+          <w:color w:val="000000"/>
+          <w:sz w:val="20"/>
+        </w:rPr>
+        <w:t>=</w:t>
+      </w:r>
+      <w:r>
+        <w:rPr>
+          <w:rFonts w:hint="eastAsia" w:ascii="Courier New" w:hAnsi="Courier New"/>
+          <w:i/>
+          <w:color w:val="2A00FF"/>
+          <w:sz w:val="20"/>
+        </w:rPr>
+        <w:t>"</w:t>
+      </w:r>
+      <w:r>
+        <w:rPr>
+          <w:rFonts w:hint="eastAsia" w:ascii="Courier New" w:hAnsi="Courier New"/>
+          <w:i/>
+          <w:color w:val="2A00FF"/>
+          <w:sz w:val="20"/>
+          <w:highlight w:val="white"/>
+        </w:rPr>
+        <w:t>com.zipow.google_login.GoogleAuthActivity</w:t>
+      </w:r>
+      <w:r>
+        <w:rPr>
+          <w:rFonts w:hint="eastAsia" w:ascii="Courier New" w:hAnsi="Courier New"/>
+          <w:i/>
+          <w:color w:val="2A00FF"/>
+          <w:sz w:val="20"/>
+        </w:rPr>
+        <w:t>"</w:t>
+      </w:r>
+    </w:p>
+    <w:p>
+      <w:pPr>
+        <w:spacing w:beforeLines="0" w:afterLines="0"/>
+        <w:jc w:val="left"/>
+        <w:rPr>
+          <w:rFonts w:hint="eastAsia" w:ascii="Courier New" w:hAnsi="Courier New"/>
+          <w:sz w:val="20"/>
+        </w:rPr>
+      </w:pPr>
+      <w:r>
+        <w:rPr>
+          <w:rFonts w:hint="eastAsia" w:ascii="Courier New" w:hAnsi="Courier New"/>
+          <w:sz w:val="20"/>
+        </w:rPr>
+        <w:t xml:space="preserve">            </w:t>
+      </w:r>
+      <w:r>
+        <w:rPr>
+          <w:rFonts w:hint="eastAsia" w:ascii="Courier New" w:hAnsi="Courier New"/>
+          <w:color w:val="7F007F"/>
+          <w:sz w:val="20"/>
+        </w:rPr>
+        <w:t>android:configChanges</w:t>
+      </w:r>
+      <w:r>
+        <w:rPr>
+          <w:rFonts w:hint="eastAsia" w:ascii="Courier New" w:hAnsi="Courier New"/>
+          <w:color w:val="000000"/>
+          <w:sz w:val="20"/>
+        </w:rPr>
+        <w:t>=</w:t>
+      </w:r>
+      <w:r>
+        <w:rPr>
+          <w:rFonts w:hint="eastAsia" w:ascii="Courier New" w:hAnsi="Courier New"/>
+          <w:i/>
+          <w:color w:val="2A00FF"/>
+          <w:sz w:val="20"/>
+        </w:rPr>
+        <w:t>"orientation|</w:t>
+      </w:r>
+      <w:r>
+        <w:rPr>
+          <w:rFonts w:hint="default" w:ascii="Courier New" w:hAnsi="Courier New"/>
+          <w:i/>
+          <w:color w:val="2A00FF"/>
+          <w:sz w:val="20"/>
+          <w:lang w:val="en-US"/>
+        </w:rPr>
+        <w:t>screenSize</w:t>
+      </w:r>
+      <w:r>
+        <w:rPr>
+          <w:rFonts w:hint="eastAsia" w:ascii="Courier New" w:hAnsi="Courier New"/>
+          <w:i/>
+          <w:color w:val="2A00FF"/>
+          <w:sz w:val="20"/>
+        </w:rPr>
+        <w:t>"</w:t>
+      </w:r>
+    </w:p>
+    <w:p>
+      <w:pPr>
+        <w:spacing w:beforeLines="0" w:afterLines="0"/>
+        <w:jc w:val="left"/>
+        <w:rPr>
+          <w:rFonts w:hint="eastAsia" w:ascii="Courier New" w:hAnsi="Courier New"/>
+          <w:sz w:val="20"/>
+        </w:rPr>
+      </w:pPr>
+      <w:r>
+        <w:rPr>
+          <w:rFonts w:hint="eastAsia" w:ascii="Courier New" w:hAnsi="Courier New"/>
+          <w:sz w:val="20"/>
+        </w:rPr>
+        <w:t xml:space="preserve">            </w:t>
+      </w:r>
+      <w:r>
+        <w:rPr>
+          <w:rFonts w:hint="eastAsia" w:ascii="Courier New" w:hAnsi="Courier New"/>
+          <w:color w:val="7F007F"/>
+          <w:sz w:val="20"/>
+        </w:rPr>
+        <w:t>android:launchMode</w:t>
+      </w:r>
+      <w:r>
+        <w:rPr>
+          <w:rFonts w:hint="eastAsia" w:ascii="Courier New" w:hAnsi="Courier New"/>
+          <w:color w:val="000000"/>
+          <w:sz w:val="20"/>
+        </w:rPr>
+        <w:t>=</w:t>
+      </w:r>
+      <w:r>
+        <w:rPr>
+          <w:rFonts w:hint="eastAsia" w:ascii="Courier New" w:hAnsi="Courier New"/>
+          <w:i/>
+          <w:color w:val="2A00FF"/>
+          <w:sz w:val="20"/>
+        </w:rPr>
+        <w:t>"singleTask"</w:t>
+      </w:r>
+      <w:r>
+        <w:rPr>
+          <w:rFonts w:hint="eastAsia" w:ascii="Courier New" w:hAnsi="Courier New"/>
+          <w:sz w:val="20"/>
+        </w:rPr>
+        <w:t xml:space="preserve"> </w:t>
+      </w:r>
+      <w:r>
+        <w:rPr>
+          <w:rFonts w:hint="eastAsia" w:ascii="Courier New" w:hAnsi="Courier New"/>
+          <w:color w:val="008080"/>
+          <w:sz w:val="20"/>
+        </w:rPr>
+        <w:t>&gt;</w:t>
+      </w:r>
+    </w:p>
+    <w:p>
+      <w:pPr>
+        <w:spacing w:beforeLines="0" w:afterLines="0"/>
+        <w:jc w:val="left"/>
+        <w:rPr>
+          <w:rFonts w:hint="eastAsia" w:ascii="Courier New" w:hAnsi="Courier New"/>
+          <w:sz w:val="20"/>
+        </w:rPr>
+      </w:pPr>
+      <w:r>
+        <w:rPr>
+          <w:rFonts w:hint="eastAsia" w:ascii="Courier New" w:hAnsi="Courier New"/>
+          <w:color w:val="000000"/>
+          <w:sz w:val="20"/>
+        </w:rPr>
+        <w:t xml:space="preserve">            </w:t>
+      </w:r>
+      <w:r>
+        <w:rPr>
+          <w:rFonts w:hint="eastAsia" w:ascii="Courier New" w:hAnsi="Courier New"/>
+          <w:color w:val="008080"/>
+          <w:sz w:val="20"/>
+        </w:rPr>
+        <w:t>&lt;</w:t>
+      </w:r>
+      <w:r>
+        <w:rPr>
+          <w:rFonts w:hint="eastAsia" w:ascii="Courier New" w:hAnsi="Courier New"/>
+          <w:color w:val="3F7F7F"/>
+          <w:sz w:val="20"/>
+        </w:rPr>
+        <w:t>intent-filter</w:t>
+      </w:r>
+      <w:r>
+        <w:rPr>
+          <w:rFonts w:hint="eastAsia" w:ascii="Courier New" w:hAnsi="Courier New"/>
+          <w:color w:val="008080"/>
+          <w:sz w:val="20"/>
+        </w:rPr>
+        <w:t>&gt;</w:t>
+      </w:r>
+    </w:p>
+    <w:p>
+      <w:pPr>
+        <w:spacing w:beforeLines="0" w:afterLines="0"/>
+        <w:jc w:val="left"/>
+        <w:rPr>
+          <w:rFonts w:hint="eastAsia" w:ascii="Courier New" w:hAnsi="Courier New"/>
+          <w:sz w:val="20"/>
+        </w:rPr>
+      </w:pPr>
+    </w:p>
+    <w:p>
+      <w:pPr>
+        <w:spacing w:beforeLines="0" w:afterLines="0"/>
+        <w:jc w:val="left"/>
+        <w:rPr>
+          <w:rFonts w:hint="eastAsia" w:ascii="Courier New" w:hAnsi="Courier New"/>
+          <w:sz w:val="20"/>
+        </w:rPr>
+      </w:pPr>
+      <w:r>
+        <w:rPr>
+          <w:rFonts w:hint="eastAsia" w:ascii="Courier New" w:hAnsi="Courier New"/>
+          <w:color w:val="000000"/>
+          <w:sz w:val="20"/>
+        </w:rPr>
+        <w:t xml:space="preserve">                </w:t>
+      </w:r>
+      <w:r>
+        <w:rPr>
+          <w:rFonts w:hint="eastAsia" w:ascii="Courier New" w:hAnsi="Courier New"/>
+          <w:color w:val="3F5FBF"/>
+          <w:sz w:val="20"/>
+        </w:rPr>
+        <w:t xml:space="preserve">&lt;!-- Change to your </w:t>
+      </w:r>
+      <w:r>
+        <w:rPr>
+          <w:rFonts w:hint="eastAsia" w:ascii="Courier New" w:hAnsi="Courier New"/>
+          <w:color w:val="3F5FBF"/>
+          <w:sz w:val="20"/>
+          <w:u w:val="single"/>
+        </w:rPr>
+        <w:t>url</w:t>
+      </w:r>
+      <w:r>
+        <w:rPr>
+          <w:rFonts w:hint="eastAsia" w:ascii="Courier New" w:hAnsi="Courier New"/>
+          <w:color w:val="3F5FBF"/>
+          <w:sz w:val="20"/>
+        </w:rPr>
+        <w:t xml:space="preserve"> scheme--&gt;</w:t>
+      </w:r>
+    </w:p>
+    <w:p>
+      <w:pPr>
+        <w:spacing w:beforeLines="0" w:afterLines="0"/>
+        <w:jc w:val="left"/>
+        <w:rPr>
+          <w:rFonts w:hint="eastAsia" w:ascii="Courier New" w:hAnsi="Courier New"/>
+          <w:sz w:val="20"/>
+        </w:rPr>
+      </w:pPr>
+      <w:r>
+        <w:rPr>
+          <w:rFonts w:hint="eastAsia" w:ascii="Courier New" w:hAnsi="Courier New"/>
+          <w:color w:val="000000"/>
+          <w:sz w:val="20"/>
+        </w:rPr>
+        <w:t xml:space="preserve">                </w:t>
+      </w:r>
+      <w:r>
+        <w:rPr>
+          <w:rFonts w:hint="eastAsia" w:ascii="Courier New" w:hAnsi="Courier New"/>
+          <w:color w:val="008080"/>
+          <w:sz w:val="20"/>
+        </w:rPr>
+        <w:t>&lt;</w:t>
+      </w:r>
+      <w:r>
+        <w:rPr>
+          <w:rFonts w:hint="eastAsia" w:ascii="Courier New" w:hAnsi="Courier New"/>
+          <w:color w:val="3F7F7F"/>
+          <w:sz w:val="20"/>
+        </w:rPr>
+        <w:t>data</w:t>
+      </w:r>
+      <w:r>
+        <w:rPr>
+          <w:rFonts w:hint="eastAsia" w:ascii="Courier New" w:hAnsi="Courier New"/>
+          <w:sz w:val="20"/>
+        </w:rPr>
+        <w:t xml:space="preserve"> </w:t>
+      </w:r>
+      <w:r>
+        <w:rPr>
+          <w:rFonts w:hint="eastAsia" w:ascii="Courier New" w:hAnsi="Courier New"/>
+          <w:color w:val="7F007F"/>
+          <w:sz w:val="20"/>
+        </w:rPr>
+        <w:t>android:scheme</w:t>
+      </w:r>
+      <w:r>
+        <w:rPr>
+          <w:rFonts w:hint="eastAsia" w:ascii="Courier New" w:hAnsi="Courier New"/>
+          <w:color w:val="000000"/>
+          <w:sz w:val="20"/>
+        </w:rPr>
+        <w:t>=</w:t>
+      </w:r>
+      <w:r>
+        <w:rPr>
+          <w:rFonts w:hint="eastAsia" w:ascii="Courier New" w:hAnsi="Courier New"/>
+          <w:i/>
+          <w:color w:val="FF0000"/>
+          <w:sz w:val="20"/>
+        </w:rPr>
+        <w:t>"</w:t>
+      </w:r>
+      <w:r>
+        <w:rPr>
+          <w:rFonts w:hint="default" w:ascii="Calibri" w:hAnsi="Calibri" w:eastAsia="Calibri" w:cs="Calibri"/>
+          <w:b/>
+          <w:bCs/>
+          <w:color w:val="FF0000"/>
+          <w:sz w:val="20"/>
+          <w:szCs w:val="20"/>
+          <w:lang w:val="en-US"/>
+        </w:rPr>
+        <w:t>com.example.app</w:t>
+      </w:r>
+      <w:r>
+        <w:rPr>
+          <w:rFonts w:hint="eastAsia" w:ascii="Courier New" w:hAnsi="Courier New"/>
+          <w:i/>
+          <w:color w:val="FF0000"/>
+          <w:sz w:val="20"/>
+        </w:rPr>
+        <w:t>"</w:t>
+      </w:r>
+      <w:r>
+        <w:rPr>
+          <w:rFonts w:hint="eastAsia" w:ascii="Courier New" w:hAnsi="Courier New"/>
+          <w:sz w:val="20"/>
+        </w:rPr>
+        <w:t xml:space="preserve"> </w:t>
+      </w:r>
+      <w:r>
+        <w:rPr>
+          <w:rFonts w:hint="eastAsia" w:ascii="Courier New" w:hAnsi="Courier New"/>
+          <w:color w:val="008080"/>
+          <w:sz w:val="20"/>
+        </w:rPr>
+        <w:t>/&gt;</w:t>
+      </w:r>
+    </w:p>
+    <w:p>
+      <w:pPr>
+        <w:spacing w:beforeLines="0" w:afterLines="0"/>
+        <w:jc w:val="left"/>
+        <w:rPr>
+          <w:rFonts w:hint="eastAsia" w:ascii="Courier New" w:hAnsi="Courier New"/>
+          <w:sz w:val="20"/>
+        </w:rPr>
+      </w:pPr>
+    </w:p>
+    <w:p>
+      <w:pPr>
+        <w:spacing w:beforeLines="0" w:afterLines="0"/>
+        <w:jc w:val="left"/>
+        <w:rPr>
+          <w:rFonts w:hint="eastAsia" w:ascii="Courier New" w:hAnsi="Courier New"/>
+          <w:sz w:val="20"/>
+        </w:rPr>
+      </w:pPr>
+      <w:r>
+        <w:rPr>
+          <w:rFonts w:hint="eastAsia" w:ascii="Courier New" w:hAnsi="Courier New"/>
+          <w:color w:val="000000"/>
+          <w:sz w:val="20"/>
+        </w:rPr>
+        <w:t xml:space="preserve">                </w:t>
+      </w:r>
+      <w:r>
+        <w:rPr>
+          <w:rFonts w:hint="eastAsia" w:ascii="Courier New" w:hAnsi="Courier New"/>
+          <w:color w:val="008080"/>
+          <w:sz w:val="20"/>
+        </w:rPr>
+        <w:t>&lt;</w:t>
+      </w:r>
+      <w:r>
+        <w:rPr>
+          <w:rFonts w:hint="eastAsia" w:ascii="Courier New" w:hAnsi="Courier New"/>
+          <w:color w:val="3F7F7F"/>
+          <w:sz w:val="20"/>
+        </w:rPr>
+        <w:t>action</w:t>
+      </w:r>
+      <w:r>
+        <w:rPr>
+          <w:rFonts w:hint="eastAsia" w:ascii="Courier New" w:hAnsi="Courier New"/>
+          <w:sz w:val="20"/>
+        </w:rPr>
+        <w:t xml:space="preserve"> </w:t>
+      </w:r>
+      <w:r>
+        <w:rPr>
+          <w:rFonts w:hint="eastAsia" w:ascii="Courier New" w:hAnsi="Courier New"/>
+          <w:color w:val="7F007F"/>
+          <w:sz w:val="20"/>
+        </w:rPr>
+        <w:t>android:name</w:t>
+      </w:r>
+      <w:r>
+        <w:rPr>
+          <w:rFonts w:hint="eastAsia" w:ascii="Courier New" w:hAnsi="Courier New"/>
+          <w:color w:val="000000"/>
+          <w:sz w:val="20"/>
+        </w:rPr>
+        <w:t>=</w:t>
+      </w:r>
+      <w:r>
+        <w:rPr>
+          <w:rFonts w:hint="eastAsia" w:ascii="Courier New" w:hAnsi="Courier New"/>
+          <w:i/>
+          <w:color w:val="2A00FF"/>
+          <w:sz w:val="20"/>
+        </w:rPr>
+        <w:t>"android.intent.action.VIEW"</w:t>
+      </w:r>
+      <w:r>
+        <w:rPr>
+          <w:rFonts w:hint="eastAsia" w:ascii="Courier New" w:hAnsi="Courier New"/>
+          <w:sz w:val="20"/>
+        </w:rPr>
+        <w:t xml:space="preserve"> </w:t>
+      </w:r>
+      <w:r>
+        <w:rPr>
+          <w:rFonts w:hint="eastAsia" w:ascii="Courier New" w:hAnsi="Courier New"/>
+          <w:color w:val="008080"/>
+          <w:sz w:val="20"/>
+        </w:rPr>
+        <w:t>/&gt;</w:t>
+      </w:r>
+    </w:p>
+    <w:p>
+      <w:pPr>
+        <w:spacing w:beforeLines="0" w:afterLines="0"/>
+        <w:jc w:val="left"/>
+        <w:rPr>
+          <w:rFonts w:hint="eastAsia" w:ascii="Courier New" w:hAnsi="Courier New"/>
+          <w:sz w:val="20"/>
+        </w:rPr>
+      </w:pPr>
+    </w:p>
+    <w:p>
+      <w:pPr>
+        <w:spacing w:beforeLines="0" w:afterLines="0"/>
+        <w:jc w:val="left"/>
+        <w:rPr>
+          <w:rFonts w:hint="eastAsia" w:ascii="Courier New" w:hAnsi="Courier New"/>
+          <w:sz w:val="20"/>
+        </w:rPr>
+      </w:pPr>
+      <w:r>
+        <w:rPr>
+          <w:rFonts w:hint="eastAsia" w:ascii="Courier New" w:hAnsi="Courier New"/>
+          <w:color w:val="000000"/>
+          <w:sz w:val="20"/>
+        </w:rPr>
+        <w:t xml:space="preserve">                </w:t>
+      </w:r>
+      <w:r>
+        <w:rPr>
+          <w:rFonts w:hint="eastAsia" w:ascii="Courier New" w:hAnsi="Courier New"/>
+          <w:color w:val="008080"/>
+          <w:sz w:val="20"/>
+        </w:rPr>
+        <w:t>&lt;</w:t>
+      </w:r>
+      <w:r>
+        <w:rPr>
+          <w:rFonts w:hint="eastAsia" w:ascii="Courier New" w:hAnsi="Courier New"/>
+          <w:color w:val="3F7F7F"/>
+          <w:sz w:val="20"/>
+        </w:rPr>
+        <w:t>category</w:t>
+      </w:r>
+      <w:r>
+        <w:rPr>
+          <w:rFonts w:hint="eastAsia" w:ascii="Courier New" w:hAnsi="Courier New"/>
+          <w:sz w:val="20"/>
+        </w:rPr>
+        <w:t xml:space="preserve"> </w:t>
+      </w:r>
+      <w:r>
+        <w:rPr>
+          <w:rFonts w:hint="eastAsia" w:ascii="Courier New" w:hAnsi="Courier New"/>
+          <w:color w:val="7F007F"/>
+          <w:sz w:val="20"/>
+        </w:rPr>
+        <w:t>android:name</w:t>
+      </w:r>
+      <w:r>
+        <w:rPr>
+          <w:rFonts w:hint="eastAsia" w:ascii="Courier New" w:hAnsi="Courier New"/>
+          <w:color w:val="000000"/>
+          <w:sz w:val="20"/>
+        </w:rPr>
+        <w:t>=</w:t>
+      </w:r>
+      <w:r>
+        <w:rPr>
+          <w:rFonts w:hint="eastAsia" w:ascii="Courier New" w:hAnsi="Courier New"/>
+          <w:i/>
+          <w:color w:val="2A00FF"/>
+          <w:sz w:val="20"/>
+        </w:rPr>
+        <w:t>"android.intent.category.BROWSABLE"</w:t>
+      </w:r>
+      <w:r>
+        <w:rPr>
+          <w:rFonts w:hint="eastAsia" w:ascii="Courier New" w:hAnsi="Courier New"/>
+          <w:sz w:val="20"/>
+        </w:rPr>
+        <w:t xml:space="preserve"> </w:t>
+      </w:r>
+      <w:r>
+        <w:rPr>
+          <w:rFonts w:hint="eastAsia" w:ascii="Courier New" w:hAnsi="Courier New"/>
+          <w:color w:val="008080"/>
+          <w:sz w:val="20"/>
+        </w:rPr>
+        <w:t>/&gt;</w:t>
+      </w:r>
+    </w:p>
+    <w:p>
+      <w:pPr>
+        <w:spacing w:beforeLines="0" w:afterLines="0"/>
+        <w:jc w:val="left"/>
+        <w:rPr>
+          <w:rFonts w:hint="eastAsia" w:ascii="Courier New" w:hAnsi="Courier New"/>
+          <w:sz w:val="20"/>
+        </w:rPr>
+      </w:pPr>
+      <w:r>
+        <w:rPr>
+          <w:rFonts w:hint="eastAsia" w:ascii="Courier New" w:hAnsi="Courier New"/>
+          <w:color w:val="000000"/>
+          <w:sz w:val="20"/>
+        </w:rPr>
+        <w:t xml:space="preserve">                </w:t>
+      </w:r>
+      <w:r>
+        <w:rPr>
+          <w:rFonts w:hint="eastAsia" w:ascii="Courier New" w:hAnsi="Courier New"/>
+          <w:color w:val="008080"/>
+          <w:sz w:val="20"/>
+        </w:rPr>
+        <w:t>&lt;</w:t>
+      </w:r>
+      <w:r>
+        <w:rPr>
+          <w:rFonts w:hint="eastAsia" w:ascii="Courier New" w:hAnsi="Courier New"/>
+          <w:color w:val="3F7F7F"/>
+          <w:sz w:val="20"/>
+        </w:rPr>
+        <w:t>category</w:t>
+      </w:r>
+      <w:r>
+        <w:rPr>
+          <w:rFonts w:hint="eastAsia" w:ascii="Courier New" w:hAnsi="Courier New"/>
+          <w:sz w:val="20"/>
+        </w:rPr>
+        <w:t xml:space="preserve"> </w:t>
+      </w:r>
+      <w:r>
+        <w:rPr>
+          <w:rFonts w:hint="eastAsia" w:ascii="Courier New" w:hAnsi="Courier New"/>
+          <w:color w:val="7F007F"/>
+          <w:sz w:val="20"/>
+        </w:rPr>
+        <w:t>android:name</w:t>
+      </w:r>
+      <w:r>
+        <w:rPr>
+          <w:rFonts w:hint="eastAsia" w:ascii="Courier New" w:hAnsi="Courier New"/>
+          <w:color w:val="000000"/>
+          <w:sz w:val="20"/>
+        </w:rPr>
+        <w:t>=</w:t>
+      </w:r>
+      <w:r>
+        <w:rPr>
+          <w:rFonts w:hint="eastAsia" w:ascii="Courier New" w:hAnsi="Courier New"/>
+          <w:i/>
+          <w:color w:val="2A00FF"/>
+          <w:sz w:val="20"/>
+        </w:rPr>
+        <w:t>"android.intent.category.DEFAULT"</w:t>
+      </w:r>
+      <w:r>
+        <w:rPr>
+          <w:rFonts w:hint="eastAsia" w:ascii="Courier New" w:hAnsi="Courier New"/>
+          <w:sz w:val="20"/>
+        </w:rPr>
+        <w:t xml:space="preserve"> </w:t>
+      </w:r>
+      <w:r>
+        <w:rPr>
+          <w:rFonts w:hint="eastAsia" w:ascii="Courier New" w:hAnsi="Courier New"/>
+          <w:color w:val="008080"/>
+          <w:sz w:val="20"/>
+        </w:rPr>
+        <w:t>/&gt;</w:t>
+      </w:r>
+    </w:p>
+    <w:p>
+      <w:pPr>
+        <w:spacing w:beforeLines="0" w:afterLines="0"/>
+        <w:jc w:val="left"/>
+        <w:rPr>
+          <w:rFonts w:hint="eastAsia" w:ascii="Courier New" w:hAnsi="Courier New"/>
+          <w:sz w:val="20"/>
+        </w:rPr>
+      </w:pPr>
+      <w:r>
+        <w:rPr>
+          <w:rFonts w:hint="eastAsia" w:ascii="Courier New" w:hAnsi="Courier New"/>
+          <w:color w:val="000000"/>
+          <w:sz w:val="20"/>
+        </w:rPr>
+        <w:t xml:space="preserve">            </w:t>
+      </w:r>
+      <w:r>
+        <w:rPr>
+          <w:rFonts w:hint="eastAsia" w:ascii="Courier New" w:hAnsi="Courier New"/>
+          <w:color w:val="008080"/>
+          <w:sz w:val="20"/>
+        </w:rPr>
+        <w:t>&lt;/</w:t>
+      </w:r>
+      <w:r>
+        <w:rPr>
+          <w:rFonts w:hint="eastAsia" w:ascii="Courier New" w:hAnsi="Courier New"/>
+          <w:color w:val="3F7F7F"/>
+          <w:sz w:val="20"/>
+        </w:rPr>
+        <w:t>intent-filter</w:t>
+      </w:r>
+      <w:r>
+        <w:rPr>
+          <w:rFonts w:hint="eastAsia" w:ascii="Courier New" w:hAnsi="Courier New"/>
+          <w:color w:val="008080"/>
+          <w:sz w:val="20"/>
+        </w:rPr>
+        <w:t>&gt;</w:t>
+      </w:r>
+    </w:p>
+    <w:p>
+      <w:pPr>
+        <w:spacing w:line="313" w:lineRule="auto"/>
+        <w:ind w:right="860"/>
+        <w:rPr>
+          <w:rFonts w:hint="default" w:ascii="Calibri" w:hAnsi="Calibri" w:eastAsia="Calibri" w:cs="Calibri"/>
+          <w:lang w:val="en-US"/>
+        </w:rPr>
+      </w:pPr>
+      <w:r>
+        <w:rPr>
+          <w:rFonts w:hint="eastAsia" w:ascii="Courier New" w:hAnsi="Courier New"/>
+          <w:color w:val="000000"/>
+          <w:sz w:val="20"/>
+        </w:rPr>
+        <w:t xml:space="preserve">        </w:t>
+      </w:r>
+      <w:r>
+        <w:rPr>
+          <w:rFonts w:hint="eastAsia" w:ascii="Courier New" w:hAnsi="Courier New"/>
+          <w:color w:val="008080"/>
+          <w:sz w:val="20"/>
+        </w:rPr>
+        <w:t>&lt;/</w:t>
+      </w:r>
+      <w:r>
+        <w:rPr>
+          <w:rFonts w:hint="eastAsia" w:ascii="Courier New" w:hAnsi="Courier New"/>
+          <w:color w:val="3F7F7F"/>
+          <w:sz w:val="20"/>
+        </w:rPr>
+        <w:t>activity</w:t>
+      </w:r>
+      <w:r>
+        <w:rPr>
+          <w:rFonts w:hint="eastAsia" w:ascii="Courier New" w:hAnsi="Courier New"/>
+          <w:color w:val="008080"/>
+          <w:sz w:val="20"/>
+        </w:rPr>
+        <w:t>&gt;</w:t>
+      </w:r>
+    </w:p>
+    <w:p>
+      <w:pPr>
+        <w:spacing w:line="313" w:lineRule="auto"/>
+        <w:ind w:right="860"/>
+        <w:rPr>
+          <w:rFonts w:hint="default" w:ascii="Calibri" w:hAnsi="Calibri" w:eastAsia="Calibri" w:cs="Calibri"/>
+          <w:lang w:val="en-US"/>
+        </w:rPr>
+      </w:pPr>
+    </w:p>
+    <w:p>
+      <w:pPr>
+        <w:rPr>
+          <w:rFonts w:ascii="Arial" w:hAnsi="Arial" w:eastAsia="Arial" w:cs="Arial"/>
+          <w:sz w:val="24"/>
+          <w:szCs w:val="24"/>
+          <w:lang w:val="en-US"/>
+        </w:rPr>
+      </w:pPr>
+    </w:p>
+    <w:p>
+      <w:pPr>
+        <w:rPr>
+          <w:rFonts w:ascii="Arial" w:hAnsi="Arial" w:eastAsia="Arial" w:cs="Arial"/>
+          <w:sz w:val="24"/>
+          <w:szCs w:val="24"/>
+          <w:lang w:val="en-US"/>
+        </w:rPr>
+      </w:pPr>
+    </w:p>
+    <w:p>
+      <w:pPr>
+        <w:rPr>
+          <w:rFonts w:ascii="Arial" w:hAnsi="Arial" w:eastAsia="Arial" w:cs="Arial"/>
+          <w:sz w:val="24"/>
+          <w:szCs w:val="24"/>
+          <w:lang w:val="en-US"/>
+        </w:rPr>
+      </w:pPr>
+    </w:p>
+    <w:p>
+      <w:pPr>
+        <w:rPr>
+          <w:rFonts w:ascii="Arial" w:hAnsi="Arial" w:eastAsia="Arial" w:cs="Arial"/>
+          <w:sz w:val="24"/>
+          <w:szCs w:val="24"/>
+          <w:lang w:val="en-US"/>
+        </w:rPr>
+      </w:pPr>
+    </w:p>
+    <w:p>
+      <w:pPr>
+        <w:rPr>
+          <w:rFonts w:ascii="Arial" w:hAnsi="Arial" w:eastAsia="Arial" w:cs="Arial"/>
+          <w:sz w:val="24"/>
+          <w:szCs w:val="24"/>
+          <w:lang w:val="en-US"/>
+        </w:rPr>
+      </w:pPr>
+    </w:p>
+    <w:p>
+      <w:pPr>
+        <w:rPr>
+          <w:rFonts w:ascii="Arial" w:hAnsi="Arial" w:eastAsia="Arial" w:cs="Arial"/>
+          <w:sz w:val="24"/>
+          <w:szCs w:val="24"/>
+          <w:lang w:val="en-US"/>
+        </w:rPr>
+      </w:pPr>
+    </w:p>
+    <w:p>
+      <w:pPr>
+        <w:rPr>
+          <w:rFonts w:ascii="Arial" w:hAnsi="Arial" w:eastAsia="Arial" w:cs="Arial"/>
+          <w:sz w:val="24"/>
+          <w:szCs w:val="24"/>
+          <w:lang w:val="en-US"/>
+        </w:rPr>
+      </w:pPr>
+    </w:p>
+    <w:p>
+      <w:pPr>
+        <w:rPr>
+          <w:rFonts w:ascii="Arial" w:hAnsi="Arial" w:eastAsia="Arial" w:cs="Arial"/>
+          <w:sz w:val="24"/>
+          <w:szCs w:val="24"/>
+          <w:lang w:val="en-US"/>
+        </w:rPr>
+      </w:pPr>
+    </w:p>
+    <w:p>
+      <w:pPr>
+        <w:rPr>
+          <w:rFonts w:ascii="Arial" w:hAnsi="Arial" w:eastAsia="Arial" w:cs="Arial"/>
+          <w:sz w:val="24"/>
+          <w:szCs w:val="24"/>
+          <w:lang w:val="en-US"/>
+        </w:rPr>
+      </w:pPr>
+    </w:p>
+    <w:p>
+      <w:pPr>
+        <w:rPr>
+          <w:rFonts w:ascii="Arial" w:hAnsi="Arial" w:eastAsia="Arial" w:cs="Arial"/>
+          <w:sz w:val="24"/>
+          <w:szCs w:val="24"/>
+          <w:lang w:val="en-US"/>
+        </w:rPr>
+      </w:pPr>
+    </w:p>
+    <w:p>
+      <w:pPr>
+        <w:rPr>
+          <w:rFonts w:ascii="Arial" w:hAnsi="Arial" w:eastAsia="Arial" w:cs="Arial"/>
+          <w:sz w:val="24"/>
+          <w:szCs w:val="24"/>
+          <w:lang w:val="en-US"/>
+        </w:rPr>
+      </w:pPr>
+    </w:p>
+    <w:p>
+      <w:pPr>
+        <w:rPr>
+          <w:rFonts w:ascii="Arial" w:hAnsi="Arial" w:eastAsia="Arial" w:cs="Arial"/>
+          <w:sz w:val="24"/>
+          <w:szCs w:val="24"/>
+          <w:lang w:val="en-US"/>
+        </w:rPr>
+      </w:pPr>
+    </w:p>
+    <w:p>
+      <w:pPr>
+        <w:rPr>
+          <w:rFonts w:ascii="Arial" w:hAnsi="Arial" w:eastAsia="Arial" w:cs="Arial"/>
+          <w:sz w:val="24"/>
+          <w:szCs w:val="24"/>
+          <w:lang w:val="en-US"/>
+        </w:rPr>
+      </w:pPr>
+    </w:p>
+    <w:p>
+      <w:pPr>
+        <w:rPr>
+          <w:rFonts w:ascii="Arial" w:hAnsi="Arial" w:eastAsia="Arial" w:cs="Arial"/>
+          <w:sz w:val="24"/>
+          <w:szCs w:val="24"/>
+          <w:lang w:val="en-US"/>
+        </w:rPr>
+      </w:pPr>
+    </w:p>
+    <w:p>
+      <w:pPr>
+        <w:rPr>
+          <w:rFonts w:ascii="Arial" w:hAnsi="Arial" w:eastAsia="Arial" w:cs="Arial"/>
+          <w:sz w:val="24"/>
+          <w:szCs w:val="24"/>
+          <w:lang w:val="en-US"/>
+        </w:rPr>
+      </w:pPr>
+    </w:p>
+    <w:p>
+      <w:pPr>
+        <w:rPr>
+          <w:rFonts w:ascii="Arial" w:hAnsi="Arial" w:eastAsia="Arial" w:cs="Arial"/>
+          <w:sz w:val="24"/>
+          <w:szCs w:val="24"/>
+          <w:lang w:val="en-US"/>
+        </w:rPr>
+      </w:pPr>
+    </w:p>
+    <w:p>
+      <w:pPr>
+        <w:rPr>
+          <w:rFonts w:ascii="Arial" w:hAnsi="Arial" w:eastAsia="Arial" w:cs="Arial"/>
+          <w:sz w:val="24"/>
+          <w:szCs w:val="24"/>
+          <w:lang w:val="en-US"/>
+        </w:rPr>
+      </w:pPr>
+      <w:r>
+        <w:rPr>
+          <w:rFonts w:ascii="Arial" w:hAnsi="Arial" w:eastAsia="Arial" w:cs="Arial"/>
+          <w:sz w:val="24"/>
+          <w:szCs w:val="24"/>
+          <w:lang w:val="en-US"/>
+        </w:rPr>
+        <w:t>16</w:t>
       </w:r>
     </w:p>
     <w:sectPr>
@@ -14424,6 +17234,30 @@
     </w:lvl>
   </w:abstractNum>
   <w:abstractNum w:abstractNumId="11">
+    <w:nsid w:val="58D21B47"/>
+    <w:multiLevelType w:val="singleLevel"/>
+    <w:tmpl w:val="58D21B47"/>
+    <w:lvl w:ilvl="0" w:tentative="0">
+      <w:start w:val="11"/>
+      <w:numFmt w:val="decimal"/>
+      <w:suff w:val="space"/>
+      <w:lvlText w:val="%1."/>
+      <w:lvlJc w:val="left"/>
+    </w:lvl>
+  </w:abstractNum>
+  <w:abstractNum w:abstractNumId="12">
+    <w:nsid w:val="5947237D"/>
+    <w:multiLevelType w:val="singleLevel"/>
+    <w:tmpl w:val="5947237D"/>
+    <w:lvl w:ilvl="0" w:tentative="0">
+      <w:start w:val="1"/>
+      <w:numFmt w:val="decimal"/>
+      <w:suff w:val="space"/>
+      <w:lvlText w:val="%1."/>
+      <w:lvlJc w:val="left"/>
+    </w:lvl>
+  </w:abstractNum>
+  <w:abstractNum w:abstractNumId="13">
     <w:nsid w:val="5BD062C2"/>
     <w:multiLevelType w:val="multilevel"/>
     <w:tmpl w:val="5BD062C2"/>
@@ -14482,7 +17316,7 @@
       <w:lvlJc w:val="left"/>
     </w:lvl>
   </w:abstractNum>
-  <w:abstractNum w:abstractNumId="12">
+  <w:abstractNum w:abstractNumId="14">
     <w:nsid w:val="66EF438D"/>
     <w:multiLevelType w:val="multilevel"/>
     <w:tmpl w:val="66EF438D"/>
@@ -14541,7 +17375,7 @@
       <w:lvlJc w:val="left"/>
     </w:lvl>
   </w:abstractNum>
-  <w:abstractNum w:abstractNumId="13">
+  <w:abstractNum w:abstractNumId="15">
     <w:nsid w:val="7545E146"/>
     <w:multiLevelType w:val="multilevel"/>
     <w:tmpl w:val="7545E146"/>
@@ -14600,7 +17434,7 @@
       <w:lvlJc w:val="left"/>
     </w:lvl>
   </w:abstractNum>
-  <w:abstractNum w:abstractNumId="14">
+  <w:abstractNum w:abstractNumId="16">
     <w:nsid w:val="79E2A9E3"/>
     <w:multiLevelType w:val="multilevel"/>
     <w:tmpl w:val="79E2A9E3"/>
@@ -14666,43 +17500,49 @@
     <w:abstractNumId w:val="8"/>
   </w:num>
   <w:num w:numId="3">
+    <w:abstractNumId w:val="12"/>
+  </w:num>
+  <w:num w:numId="4">
     <w:abstractNumId w:val="5"/>
   </w:num>
-  <w:num w:numId="4">
+  <w:num w:numId="5">
+    <w:abstractNumId w:val="16"/>
+  </w:num>
+  <w:num w:numId="6">
+    <w:abstractNumId w:val="15"/>
+  </w:num>
+  <w:num w:numId="7">
+    <w:abstractNumId w:val="7"/>
+  </w:num>
+  <w:num w:numId="8">
+    <w:abstractNumId w:val="13"/>
+  </w:num>
+  <w:num w:numId="9">
+    <w:abstractNumId w:val="1"/>
+  </w:num>
+  <w:num w:numId="10">
+    <w:abstractNumId w:val="6"/>
+  </w:num>
+  <w:num w:numId="11">
+    <w:abstractNumId w:val="0"/>
+  </w:num>
+  <w:num w:numId="12">
+    <w:abstractNumId w:val="3"/>
+  </w:num>
+  <w:num w:numId="13">
     <w:abstractNumId w:val="14"/>
   </w:num>
-  <w:num w:numId="5">
-    <w:abstractNumId w:val="13"/>
-  </w:num>
-  <w:num w:numId="6">
-    <w:abstractNumId w:val="7"/>
-  </w:num>
-  <w:num w:numId="7">
-    <w:abstractNumId w:val="11"/>
-  </w:num>
-  <w:num w:numId="8">
-    <w:abstractNumId w:val="1"/>
-  </w:num>
-  <w:num w:numId="9">
-    <w:abstractNumId w:val="6"/>
-  </w:num>
-  <w:num w:numId="10">
-    <w:abstractNumId w:val="0"/>
-  </w:num>
-  <w:num w:numId="11">
-    <w:abstractNumId w:val="3"/>
-  </w:num>
-  <w:num w:numId="12">
-    <w:abstractNumId w:val="12"/>
-  </w:num>
-  <w:num w:numId="13">
+  <w:num w:numId="14">
     <w:abstractNumId w:val="2"/>
   </w:num>
-  <w:num w:numId="14">
+  <w:num w:numId="15">
     <w:abstractNumId w:val="4"/>
   </w:num>
-  <w:num w:numId="15">
+  <w:num w:numId="16">
     <w:abstractNumId w:val="10"/>
+  </w:num>
+  <w:num w:numId="17">
+    <w:abstractNumId w:val="11"/>
   </w:num>
 </w:numbering>
 </file>
@@ -14712,7 +17552,7 @@
   <w:docDefaults>
     <w:rPrDefault>
       <w:rPr>
-        <w:rFonts w:ascii="Times New Roman" w:hAnsi="Times New Roman" w:eastAsiaTheme="minorEastAsia" w:cs="Times New Roman"/>
+        <w:rFonts w:ascii="Times New Roman" w:hAnsi="Times New Roman" w:eastAsia="宋体" w:cs="Times New Roman"/>
       </w:rPr>
     </w:rPrDefault>
   </w:docDefaults>
@@ -14782,7 +17622,7 @@
     <w:lsdException w:qFormat="1" w:unhideWhenUsed="0" w:uiPriority="10" w:semiHidden="0" w:name="Title"/>
     <w:lsdException w:uiPriority="99" w:name="Closing"/>
     <w:lsdException w:uiPriority="99" w:name="Signature"/>
-    <w:lsdException w:uiPriority="1" w:semiHidden="0" w:name="Default Paragraph Font"/>
+    <w:lsdException w:qFormat="1" w:uiPriority="1" w:semiHidden="0" w:name="Default Paragraph Font"/>
     <w:lsdException w:uiPriority="99" w:name="Body Text"/>
     <w:lsdException w:uiPriority="99" w:name="Body Text Indent"/>
     <w:lsdException w:uiPriority="99" w:name="List Continue"/>
@@ -14802,7 +17642,7 @@
     <w:lsdException w:uiPriority="99" w:name="Body Text Indent 2"/>
     <w:lsdException w:uiPriority="99" w:name="Body Text Indent 3"/>
     <w:lsdException w:uiPriority="99" w:name="Block Text"/>
-    <w:lsdException w:uiPriority="99" w:name="Hyperlink"/>
+    <w:lsdException w:qFormat="1" w:uiPriority="99" w:semiHidden="0" w:name="Hyperlink"/>
     <w:lsdException w:uiPriority="99" w:name="FollowedHyperlink"/>
     <w:lsdException w:qFormat="1" w:unhideWhenUsed="0" w:uiPriority="22" w:semiHidden="0" w:name="Strong"/>
     <w:lsdException w:qFormat="1" w:unhideWhenUsed="0" w:uiPriority="20" w:semiHidden="0" w:name="Emphasis"/>
@@ -14813,7 +17653,7 @@
     <w:lsdException w:uiPriority="99" w:name="HTML Acronym"/>
     <w:lsdException w:uiPriority="99" w:name="HTML Address"/>
     <w:lsdException w:uiPriority="99" w:name="HTML Cite"/>
-    <w:lsdException w:uiPriority="99" w:name="HTML Code"/>
+    <w:lsdException w:uiPriority="99" w:semiHidden="0" w:name="HTML Code"/>
     <w:lsdException w:uiPriority="99" w:name="HTML Definition"/>
     <w:lsdException w:uiPriority="99" w:name="HTML Keyboard"/>
     <w:lsdException w:uiPriority="99" w:name="HTML Preformatted"/>
@@ -14977,12 +17817,32 @@
       <w:lang w:val="en-US" w:eastAsia="en-US" w:bidi="ar-SA"/>
     </w:rPr>
   </w:style>
-  <w:style w:type="character" w:default="1" w:styleId="2">
+  <w:style w:type="paragraph" w:styleId="2">
+    <w:name w:val="heading 1"/>
+    <w:basedOn w:val="1"/>
+    <w:next w:val="1"/>
+    <w:qFormat/>
+    <w:uiPriority w:val="9"/>
+    <w:pPr>
+      <w:spacing w:before="0" w:beforeAutospacing="1" w:after="0" w:afterAutospacing="1"/>
+      <w:jc w:val="left"/>
+    </w:pPr>
+    <w:rPr>
+      <w:rFonts w:hint="eastAsia" w:ascii="宋体" w:hAnsi="宋体" w:eastAsia="宋体" w:cs="宋体"/>
+      <w:b/>
+      <w:kern w:val="44"/>
+      <w:sz w:val="48"/>
+      <w:szCs w:val="48"/>
+      <w:lang w:val="en-US" w:eastAsia="zh-CN" w:bidi="ar"/>
+    </w:rPr>
+  </w:style>
+  <w:style w:type="character" w:default="1" w:styleId="3">
     <w:name w:val="Default Paragraph Font"/>
     <w:unhideWhenUsed/>
+    <w:qFormat/>
     <w:uiPriority w:val="1"/>
   </w:style>
-  <w:style w:type="table" w:default="1" w:styleId="3">
+  <w:style w:type="table" w:default="1" w:styleId="6">
     <w:name w:val="Normal Table"/>
     <w:unhideWhenUsed/>
     <w:qFormat/>
@@ -14997,9 +17857,30 @@
       </w:tblCellMar>
     </w:tblPr>
   </w:style>
-  <w:style w:type="table" w:styleId="4">
+  <w:style w:type="character" w:styleId="4">
+    <w:name w:val="Hyperlink"/>
+    <w:basedOn w:val="3"/>
+    <w:unhideWhenUsed/>
+    <w:qFormat/>
+    <w:uiPriority w:val="99"/>
+    <w:rPr>
+      <w:color w:val="0000FF"/>
+      <w:u w:val="single"/>
+    </w:rPr>
+  </w:style>
+  <w:style w:type="character" w:styleId="5">
+    <w:name w:val="HTML Code"/>
+    <w:basedOn w:val="3"/>
+    <w:unhideWhenUsed/>
+    <w:uiPriority w:val="99"/>
+    <w:rPr>
+      <w:rFonts w:ascii="Courier New" w:hAnsi="Courier New"/>
+      <w:sz w:val="20"/>
+    </w:rPr>
+  </w:style>
+  <w:style w:type="table" w:styleId="7">
     <w:name w:val="Table Grid"/>
-    <w:basedOn w:val="3"/>
+    <w:basedOn w:val="6"/>
     <w:uiPriority w:val="59"/>
     <w:pPr>
       <w:widowControl w:val="0"/>
@@ -15016,9 +17897,6 @@
       </w:tblBorders>
       <w:tblLayout w:type="fixed"/>
     </w:tblPr>
-    <w:tcPr>
-      <w:textDirection w:val="lrTb"/>
-    </w:tcPr>
   </w:style>
 </w:styles>
 </file>
@@ -15339,7 +18217,6 @@
       </a:style>
     </a:lnDef>
   </a:objectDefaults>
-  <a:extraClrSchemeLst/>
 </a:theme>
 </file>
 

</xml_diff>